<commit_message>
second and third question answered.
</commit_message>
<xml_diff>
--- a/assignment.docx
+++ b/assignment.docx
@@ -37,7 +37,7 @@
     </w:p>
     <w:p>
       <w:pPr>
-        <w:pStyle w:val="6"/>
+        <w:pStyle w:val="11"/>
         <w:keepNext w:val="0"/>
         <w:keepLines w:val="0"/>
         <w:widowControl/>
@@ -121,7 +121,7 @@
     </w:p>
     <w:p>
       <w:pPr>
-        <w:pStyle w:val="6"/>
+        <w:pStyle w:val="11"/>
         <w:keepNext w:val="0"/>
         <w:keepLines w:val="0"/>
         <w:widowControl/>
@@ -163,7 +163,7 @@
     </w:p>
     <w:p>
       <w:pPr>
-        <w:pStyle w:val="6"/>
+        <w:pStyle w:val="11"/>
         <w:keepNext w:val="0"/>
         <w:keepLines w:val="0"/>
         <w:widowControl/>
@@ -180,28 +180,31 @@
           <w:sz w:val="28"/>
           <w:szCs w:val="28"/>
           <w:highlight w:val="none"/>
-        </w:rPr>
-      </w:pPr>
-      <w:r>
-        <w:rPr>
-          <w:rStyle w:val="7"/>
-          <w:rFonts w:hint="default" w:ascii="Calibri" w:hAnsi="Calibri" w:cs="Calibri"/>
-          <w:color w:val="auto"/>
-          <w:sz w:val="28"/>
-          <w:szCs w:val="28"/>
-          <w:highlight w:val="none"/>
+          <w:u w:val="none"/>
+        </w:rPr>
+      </w:pPr>
+      <w:r>
+        <w:rPr>
+          <w:rStyle w:val="12"/>
+          <w:rFonts w:hint="default" w:ascii="Calibri" w:hAnsi="Calibri" w:cs="Calibri"/>
+          <w:color w:val="auto"/>
+          <w:sz w:val="28"/>
+          <w:szCs w:val="28"/>
+          <w:highlight w:val="none"/>
+          <w:u w:val="none"/>
           <w:lang w:val="en-US"/>
         </w:rPr>
         <w:t xml:space="preserve">In </w:t>
       </w:r>
       <w:r>
         <w:rPr>
-          <w:rStyle w:val="7"/>
-          <w:rFonts w:hint="default" w:ascii="Calibri" w:hAnsi="Calibri" w:cs="Calibri"/>
-          <w:color w:val="auto"/>
-          <w:sz w:val="28"/>
-          <w:szCs w:val="28"/>
-          <w:highlight w:val="none"/>
+          <w:rStyle w:val="12"/>
+          <w:rFonts w:hint="default" w:ascii="Calibri" w:hAnsi="Calibri" w:cs="Calibri"/>
+          <w:color w:val="auto"/>
+          <w:sz w:val="28"/>
+          <w:szCs w:val="28"/>
+          <w:highlight w:val="none"/>
+          <w:u w:val="none"/>
         </w:rPr>
         <w:t xml:space="preserve">Compiled language </w:t>
       </w:r>
@@ -212,13 +215,14 @@
           <w:sz w:val="28"/>
           <w:szCs w:val="28"/>
           <w:highlight w:val="none"/>
+          <w:u w:val="none"/>
         </w:rPr>
         <w:t>— the source file typically will be “compiled” to machine code (or byte code) before being executed.</w:t>
       </w:r>
     </w:p>
     <w:p>
       <w:pPr>
-        <w:pStyle w:val="6"/>
+        <w:pStyle w:val="11"/>
         <w:keepNext w:val="0"/>
         <w:keepLines w:val="0"/>
         <w:widowControl/>
@@ -235,29 +239,32 @@
           <w:sz w:val="28"/>
           <w:szCs w:val="28"/>
           <w:highlight w:val="none"/>
+          <w:u w:val="none"/>
           <w:lang w:val="en-US"/>
         </w:rPr>
       </w:pPr>
       <w:r>
         <w:rPr>
-          <w:rStyle w:val="7"/>
-          <w:rFonts w:hint="default" w:ascii="Calibri" w:hAnsi="Calibri" w:cs="Calibri"/>
-          <w:color w:val="auto"/>
-          <w:sz w:val="28"/>
-          <w:szCs w:val="28"/>
-          <w:highlight w:val="none"/>
+          <w:rStyle w:val="12"/>
+          <w:rFonts w:hint="default" w:ascii="Calibri" w:hAnsi="Calibri" w:cs="Calibri"/>
+          <w:color w:val="auto"/>
+          <w:sz w:val="28"/>
+          <w:szCs w:val="28"/>
+          <w:highlight w:val="none"/>
+          <w:u w:val="none"/>
           <w:lang w:val="en-US"/>
         </w:rPr>
         <w:t xml:space="preserve">In </w:t>
       </w:r>
       <w:r>
         <w:rPr>
-          <w:rStyle w:val="7"/>
-          <w:rFonts w:hint="default" w:ascii="Calibri" w:hAnsi="Calibri" w:cs="Calibri"/>
-          <w:color w:val="auto"/>
-          <w:sz w:val="28"/>
-          <w:szCs w:val="28"/>
-          <w:highlight w:val="none"/>
+          <w:rStyle w:val="12"/>
+          <w:rFonts w:hint="default" w:ascii="Calibri" w:hAnsi="Calibri" w:cs="Calibri"/>
+          <w:color w:val="auto"/>
+          <w:sz w:val="28"/>
+          <w:szCs w:val="28"/>
+          <w:highlight w:val="none"/>
+          <w:u w:val="none"/>
         </w:rPr>
         <w:t>Interpreted language</w:t>
       </w:r>
@@ -268,6 +275,7 @@
           <w:sz w:val="28"/>
           <w:szCs w:val="28"/>
           <w:highlight w:val="none"/>
+          <w:u w:val="none"/>
         </w:rPr>
         <w:t xml:space="preserve"> — the source code will be read and directly executed, line by line</w:t>
       </w:r>
@@ -278,6 +286,7 @@
           <w:sz w:val="28"/>
           <w:szCs w:val="28"/>
           <w:highlight w:val="none"/>
+          <w:u w:val="none"/>
           <w:lang w:val="en-US"/>
         </w:rPr>
         <w:t>.</w:t>
@@ -285,7 +294,7 @@
     </w:p>
     <w:p>
       <w:pPr>
-        <w:pStyle w:val="6"/>
+        <w:pStyle w:val="11"/>
         <w:keepNext w:val="0"/>
         <w:keepLines w:val="0"/>
         <w:widowControl/>
@@ -302,15 +311,17 @@
           <w:sz w:val="28"/>
           <w:szCs w:val="28"/>
           <w:highlight w:val="none"/>
-        </w:rPr>
-      </w:pPr>
-      <w:r>
-        <w:rPr>
-          <w:rFonts w:hint="default" w:ascii="Calibri" w:hAnsi="Calibri" w:cs="Calibri"/>
-          <w:color w:val="auto"/>
-          <w:sz w:val="28"/>
-          <w:szCs w:val="28"/>
-          <w:highlight w:val="none"/>
+          <w:u w:val="none"/>
+        </w:rPr>
+      </w:pPr>
+      <w:r>
+        <w:rPr>
+          <w:rFonts w:hint="default" w:ascii="Calibri" w:hAnsi="Calibri" w:cs="Calibri"/>
+          <w:color w:val="auto"/>
+          <w:sz w:val="28"/>
+          <w:szCs w:val="28"/>
+          <w:highlight w:val="none"/>
+          <w:u w:val="none"/>
           <w:lang w:val="en-US"/>
         </w:rPr>
         <w:t>Well, JavaScript is hard to categorize only under one. In my opinion , I would say it is sort of in between.</w:t>
@@ -322,13 +333,14 @@
           <w:sz w:val="28"/>
           <w:szCs w:val="28"/>
           <w:highlight w:val="none"/>
+          <w:u w:val="none"/>
         </w:rPr>
         <w:t>According to most of the internet, JavaScript is an interpreted language, but that’s not necessarily true.</w:t>
       </w:r>
     </w:p>
     <w:p>
       <w:pPr>
-        <w:pStyle w:val="6"/>
+        <w:pStyle w:val="11"/>
         <w:keepNext w:val="0"/>
         <w:keepLines w:val="0"/>
         <w:widowControl/>
@@ -341,89 +353,97 @@
           <w:sz w:val="28"/>
           <w:szCs w:val="28"/>
           <w:highlight w:val="none"/>
-        </w:rPr>
-      </w:pPr>
-      <w:r>
-        <w:rPr>
-          <w:rFonts w:hint="default" w:ascii="Calibri" w:hAnsi="Calibri" w:cs="Calibri"/>
-          <w:color w:val="auto"/>
-          <w:sz w:val="28"/>
-          <w:szCs w:val="28"/>
-          <w:highlight w:val="none"/>
+          <w:u w:val="none"/>
+        </w:rPr>
+      </w:pPr>
+      <w:r>
+        <w:rPr>
+          <w:rFonts w:hint="default" w:ascii="Calibri" w:hAnsi="Calibri" w:cs="Calibri"/>
+          <w:color w:val="auto"/>
+          <w:sz w:val="28"/>
+          <w:szCs w:val="28"/>
+          <w:highlight w:val="none"/>
+          <w:u w:val="none"/>
         </w:rPr>
         <w:t>For example, look at this program:</w:t>
       </w:r>
     </w:p>
     <w:p>
       <w:pPr>
-        <w:pStyle w:val="4"/>
-        <w:keepNext w:val="0"/>
-        <w:keepLines w:val="0"/>
-        <w:widowControl/>
-        <w:suppressLineNumbers w:val="0"/>
-        <w:rPr>
-          <w:rFonts w:hint="eastAsia" w:ascii="SimSun-ExtB" w:hAnsi="SimSun-ExtB" w:eastAsia="SimSun-ExtB" w:cs="SimSun-ExtB"/>
+        <w:pStyle w:val="8"/>
+        <w:keepNext w:val="0"/>
+        <w:keepLines w:val="0"/>
+        <w:widowControl/>
+        <w:suppressLineNumbers w:val="0"/>
+        <w:rPr>
+          <w:rFonts w:hint="default" w:ascii="Calibri" w:hAnsi="Calibri" w:eastAsia="SimSun-ExtB" w:cs="Calibri"/>
           <w:color w:val="auto"/>
           <w:sz w:val="24"/>
           <w:szCs w:val="24"/>
           <w:highlight w:val="none"/>
-        </w:rPr>
-      </w:pPr>
-      <w:r>
-        <w:rPr>
-          <w:rFonts w:hint="eastAsia" w:ascii="SimSun-ExtB" w:hAnsi="SimSun-ExtB" w:eastAsia="SimSun-ExtB" w:cs="SimSun-ExtB"/>
+          <w:u w:val="none"/>
+        </w:rPr>
+      </w:pPr>
+      <w:r>
+        <w:rPr>
+          <w:rFonts w:hint="default" w:ascii="Calibri" w:hAnsi="Calibri" w:eastAsia="SimSun-ExtB" w:cs="Calibri"/>
           <w:color w:val="auto"/>
           <w:sz w:val="24"/>
           <w:szCs w:val="24"/>
           <w:highlight w:val="none"/>
+          <w:u w:val="none"/>
         </w:rPr>
         <w:t>console.log('H</w:t>
       </w:r>
       <w:r>
         <w:rPr>
-          <w:rFonts w:hint="eastAsia" w:ascii="SimSun-ExtB" w:hAnsi="SimSun-ExtB" w:eastAsia="SimSun-ExtB" w:cs="SimSun-ExtB"/>
+          <w:rFonts w:hint="default" w:ascii="Calibri" w:hAnsi="Calibri" w:eastAsia="SimSun-ExtB" w:cs="Calibri"/>
           <w:color w:val="auto"/>
           <w:sz w:val="24"/>
           <w:szCs w:val="24"/>
           <w:highlight w:val="none"/>
+          <w:u w:val="none"/>
           <w:lang w:val="en-US"/>
         </w:rPr>
         <w:t>ello World.</w:t>
       </w:r>
       <w:r>
         <w:rPr>
-          <w:rFonts w:hint="eastAsia" w:ascii="SimSun-ExtB" w:hAnsi="SimSun-ExtB" w:eastAsia="SimSun-ExtB" w:cs="SimSun-ExtB"/>
+          <w:rFonts w:hint="default" w:ascii="Calibri" w:hAnsi="Calibri" w:eastAsia="SimSun-ExtB" w:cs="Calibri"/>
           <w:color w:val="auto"/>
           <w:sz w:val="24"/>
           <w:szCs w:val="24"/>
           <w:highlight w:val="none"/>
+          <w:u w:val="none"/>
         </w:rPr>
         <w:t>');</w:t>
       </w:r>
       <w:r>
         <w:rPr>
-          <w:rFonts w:hint="eastAsia" w:ascii="SimSun-ExtB" w:hAnsi="SimSun-ExtB" w:eastAsia="SimSun-ExtB" w:cs="SimSun-ExtB"/>
+          <w:rFonts w:hint="default" w:ascii="Calibri" w:hAnsi="Calibri" w:eastAsia="SimSun-ExtB" w:cs="Calibri"/>
           <w:color w:val="auto"/>
           <w:sz w:val="24"/>
           <w:szCs w:val="24"/>
           <w:highlight w:val="none"/>
+          <w:u w:val="none"/>
         </w:rPr>
         <w:br w:type="textWrapping"/>
       </w:r>
       <w:r>
         <w:rPr>
-          <w:rFonts w:hint="eastAsia" w:ascii="SimSun-ExtB" w:hAnsi="SimSun-ExtB" w:eastAsia="SimSun-ExtB" w:cs="SimSun-ExtB"/>
+          <w:rFonts w:hint="default" w:ascii="Calibri" w:hAnsi="Calibri" w:eastAsia="SimSun-ExtB" w:cs="Calibri"/>
           <w:color w:val="auto"/>
           <w:sz w:val="24"/>
           <w:szCs w:val="24"/>
           <w:highlight w:val="none"/>
+          <w:u w:val="none"/>
         </w:rPr>
         <w:t>oops oops;</w:t>
       </w:r>
     </w:p>
     <w:p>
       <w:pPr>
-        <w:pStyle w:val="6"/>
+        <w:pStyle w:val="11"/>
         <w:keepNext w:val="0"/>
         <w:keepLines w:val="0"/>
         <w:widowControl/>
@@ -436,15 +456,17 @@
           <w:sz w:val="28"/>
           <w:szCs w:val="28"/>
           <w:highlight w:val="none"/>
-        </w:rPr>
-      </w:pPr>
-      <w:r>
-        <w:rPr>
-          <w:rFonts w:hint="default" w:ascii="Calibri" w:hAnsi="Calibri" w:cs="Calibri"/>
-          <w:color w:val="auto"/>
-          <w:sz w:val="28"/>
-          <w:szCs w:val="28"/>
-          <w:highlight w:val="none"/>
+          <w:u w:val="none"/>
+        </w:rPr>
+      </w:pPr>
+      <w:r>
+        <w:rPr>
+          <w:rFonts w:hint="default" w:ascii="Calibri" w:hAnsi="Calibri" w:cs="Calibri"/>
+          <w:color w:val="auto"/>
+          <w:sz w:val="28"/>
+          <w:szCs w:val="28"/>
+          <w:highlight w:val="none"/>
+          <w:u w:val="none"/>
         </w:rPr>
         <w:t>In theory, an interpreter would read the first line, print “</w:t>
       </w:r>
@@ -455,6 +477,7 @@
           <w:sz w:val="28"/>
           <w:szCs w:val="28"/>
           <w:highlight w:val="none"/>
+          <w:u w:val="none"/>
           <w:lang w:val="en-US"/>
         </w:rPr>
         <w:t>Hello World</w:t>
@@ -466,13 +489,14 @@
           <w:sz w:val="28"/>
           <w:szCs w:val="28"/>
           <w:highlight w:val="none"/>
+          <w:u w:val="none"/>
         </w:rPr>
         <w:t>” and only then throw a Syntax Error.</w:t>
       </w:r>
     </w:p>
     <w:p>
       <w:pPr>
-        <w:pStyle w:val="6"/>
+        <w:pStyle w:val="11"/>
         <w:keepNext w:val="0"/>
         <w:keepLines w:val="0"/>
         <w:widowControl/>
@@ -485,22 +509,24 @@
           <w:sz w:val="28"/>
           <w:szCs w:val="28"/>
           <w:highlight w:val="none"/>
-        </w:rPr>
-      </w:pPr>
-      <w:r>
-        <w:rPr>
-          <w:rFonts w:hint="default" w:ascii="Calibri" w:hAnsi="Calibri" w:cs="Calibri"/>
-          <w:color w:val="auto"/>
-          <w:sz w:val="28"/>
-          <w:szCs w:val="28"/>
-          <w:highlight w:val="none"/>
+          <w:u w:val="none"/>
+        </w:rPr>
+      </w:pPr>
+      <w:r>
+        <w:rPr>
+          <w:rFonts w:hint="default" w:ascii="Calibri" w:hAnsi="Calibri" w:cs="Calibri"/>
+          <w:color w:val="auto"/>
+          <w:sz w:val="28"/>
+          <w:szCs w:val="28"/>
+          <w:highlight w:val="none"/>
+          <w:u w:val="none"/>
         </w:rPr>
         <w:t>But for modern JavaScript’s runtime environments, this is not the case, immediately after running the program, before executing the log function, it crashes.</w:t>
       </w:r>
     </w:p>
     <w:p>
       <w:pPr>
-        <w:pStyle w:val="6"/>
+        <w:pStyle w:val="11"/>
         <w:keepNext w:val="0"/>
         <w:keepLines w:val="0"/>
         <w:widowControl/>
@@ -513,93 +539,102 @@
           <w:sz w:val="28"/>
           <w:szCs w:val="28"/>
           <w:highlight w:val="none"/>
-        </w:rPr>
-      </w:pPr>
-      <w:r>
-        <w:rPr>
-          <w:rFonts w:hint="default" w:ascii="Calibri" w:hAnsi="Calibri" w:cs="Calibri"/>
-          <w:color w:val="auto"/>
-          <w:sz w:val="28"/>
-          <w:szCs w:val="28"/>
-          <w:highlight w:val="none"/>
+          <w:u w:val="none"/>
+        </w:rPr>
+      </w:pPr>
+      <w:r>
+        <w:rPr>
+          <w:rFonts w:hint="default" w:ascii="Calibri" w:hAnsi="Calibri" w:cs="Calibri"/>
+          <w:color w:val="auto"/>
+          <w:sz w:val="28"/>
+          <w:szCs w:val="28"/>
+          <w:highlight w:val="none"/>
+          <w:u w:val="none"/>
         </w:rPr>
         <w:t>Another example is Hoisting, consider:</w:t>
       </w:r>
     </w:p>
     <w:p>
       <w:pPr>
-        <w:pStyle w:val="4"/>
-        <w:keepNext w:val="0"/>
-        <w:keepLines w:val="0"/>
-        <w:widowControl/>
-        <w:suppressLineNumbers w:val="0"/>
-        <w:rPr>
-          <w:rFonts w:hint="eastAsia" w:ascii="SimSun-ExtB" w:hAnsi="SimSun-ExtB" w:eastAsia="SimSun-ExtB" w:cs="SimSun-ExtB"/>
+        <w:pStyle w:val="8"/>
+        <w:keepNext w:val="0"/>
+        <w:keepLines w:val="0"/>
+        <w:widowControl/>
+        <w:suppressLineNumbers w:val="0"/>
+        <w:rPr>
+          <w:rFonts w:hint="default" w:ascii="Calibri" w:hAnsi="Calibri" w:eastAsia="SimSun-ExtB" w:cs="Calibri"/>
           <w:color w:val="auto"/>
           <w:sz w:val="24"/>
           <w:szCs w:val="24"/>
           <w:highlight w:val="none"/>
+          <w:u w:val="none"/>
           <w:lang w:val="en-US"/>
         </w:rPr>
       </w:pPr>
       <w:r>
         <w:rPr>
-          <w:rFonts w:hint="eastAsia" w:ascii="SimSun-ExtB" w:hAnsi="SimSun-ExtB" w:eastAsia="SimSun-ExtB" w:cs="SimSun-ExtB"/>
+          <w:rFonts w:hint="default" w:ascii="Calibri" w:hAnsi="Calibri" w:eastAsia="SimSun-ExtB" w:cs="Calibri"/>
           <w:color w:val="auto"/>
           <w:sz w:val="24"/>
           <w:szCs w:val="24"/>
           <w:highlight w:val="none"/>
+          <w:u w:val="none"/>
         </w:rPr>
         <w:t>m</w:t>
       </w:r>
       <w:r>
         <w:rPr>
-          <w:rFonts w:hint="eastAsia" w:ascii="SimSun-ExtB" w:hAnsi="SimSun-ExtB" w:eastAsia="SimSun-ExtB" w:cs="SimSun-ExtB"/>
+          <w:rFonts w:hint="default" w:ascii="Calibri" w:hAnsi="Calibri" w:eastAsia="SimSun-ExtB" w:cs="Calibri"/>
           <w:color w:val="auto"/>
           <w:sz w:val="24"/>
           <w:szCs w:val="24"/>
           <w:highlight w:val="none"/>
+          <w:u w:val="none"/>
           <w:lang w:val="en-US"/>
         </w:rPr>
         <w:t>in</w:t>
       </w:r>
       <w:r>
         <w:rPr>
-          <w:rFonts w:hint="eastAsia" w:ascii="SimSun-ExtB" w:hAnsi="SimSun-ExtB" w:eastAsia="SimSun-ExtB" w:cs="SimSun-ExtB"/>
+          <w:rFonts w:hint="default" w:ascii="Calibri" w:hAnsi="Calibri" w:eastAsia="SimSun-ExtB" w:cs="Calibri"/>
           <w:color w:val="auto"/>
           <w:sz w:val="24"/>
           <w:szCs w:val="24"/>
           <w:highlight w:val="none"/>
+          <w:u w:val="none"/>
         </w:rPr>
         <w:t>(1, 2);</w:t>
       </w:r>
       <w:r>
         <w:rPr>
-          <w:rFonts w:hint="eastAsia" w:ascii="SimSun-ExtB" w:hAnsi="SimSun-ExtB" w:eastAsia="SimSun-ExtB" w:cs="SimSun-ExtB"/>
+          <w:rFonts w:hint="default" w:ascii="Calibri" w:hAnsi="Calibri" w:eastAsia="SimSun-ExtB" w:cs="Calibri"/>
           <w:color w:val="auto"/>
           <w:sz w:val="24"/>
           <w:szCs w:val="24"/>
           <w:highlight w:val="none"/>
+          <w:u w:val="none"/>
         </w:rPr>
         <w:br w:type="textWrapping"/>
       </w:r>
       <w:r>
         <w:rPr>
-          <w:rFonts w:hint="eastAsia" w:ascii="SimSun-ExtB" w:hAnsi="SimSun-ExtB" w:eastAsia="SimSun-ExtB" w:cs="SimSun-ExtB"/>
+          <w:rFonts w:hint="default" w:ascii="Calibri" w:hAnsi="Calibri" w:eastAsia="SimSun-ExtB" w:cs="Calibri"/>
           <w:color w:val="auto"/>
           <w:sz w:val="24"/>
           <w:szCs w:val="24"/>
           <w:highlight w:val="none"/>
+          <w:u w:val="none"/>
         </w:rPr>
         <w:t xml:space="preserve">// </w:t>
       </w:r>
       <w:r>
         <w:rPr>
-          <w:rFonts w:hint="eastAsia" w:ascii="SimSun-ExtB" w:hAnsi="SimSun-ExtB" w:eastAsia="SimSun-ExtB" w:cs="SimSun-ExtB"/>
+          <w:rFonts w:hint="default" w:ascii="Calibri" w:hAnsi="Calibri" w:eastAsia="SimSun-ExtB" w:cs="Calibri"/>
           <w:color w:val="auto"/>
           <w:sz w:val="24"/>
           <w:szCs w:val="24"/>
           <w:highlight w:val="none"/>
+          <w:u w:val="none"/>
           <w:lang w:val="en-US"/>
         </w:rPr>
         <w:t>1</w:t>
@@ -607,115 +642,125 @@
     </w:p>
     <w:p>
       <w:pPr>
-        <w:pStyle w:val="4"/>
-        <w:keepNext w:val="0"/>
-        <w:keepLines w:val="0"/>
-        <w:widowControl/>
-        <w:suppressLineNumbers w:val="0"/>
-        <w:rPr>
-          <w:rFonts w:hint="eastAsia" w:ascii="SimSun-ExtB" w:hAnsi="SimSun-ExtB" w:eastAsia="SimSun-ExtB" w:cs="SimSun-ExtB"/>
+        <w:pStyle w:val="8"/>
+        <w:keepNext w:val="0"/>
+        <w:keepLines w:val="0"/>
+        <w:widowControl/>
+        <w:suppressLineNumbers w:val="0"/>
+        <w:rPr>
+          <w:rFonts w:hint="default" w:ascii="Calibri" w:hAnsi="Calibri" w:eastAsia="SimSun-ExtB" w:cs="Calibri"/>
           <w:color w:val="auto"/>
           <w:sz w:val="24"/>
           <w:szCs w:val="24"/>
           <w:highlight w:val="none"/>
-        </w:rPr>
-      </w:pPr>
-      <w:r>
-        <w:rPr>
-          <w:rFonts w:hint="eastAsia" w:ascii="SimSun-ExtB" w:hAnsi="SimSun-ExtB" w:eastAsia="SimSun-ExtB" w:cs="SimSun-ExtB"/>
+          <w:u w:val="none"/>
+        </w:rPr>
+      </w:pPr>
+      <w:r>
+        <w:rPr>
+          <w:rFonts w:hint="default" w:ascii="Calibri" w:hAnsi="Calibri" w:eastAsia="SimSun-ExtB" w:cs="Calibri"/>
           <w:color w:val="auto"/>
           <w:sz w:val="24"/>
           <w:szCs w:val="24"/>
           <w:highlight w:val="none"/>
+          <w:u w:val="none"/>
         </w:rPr>
         <w:t>function m</w:t>
       </w:r>
       <w:r>
         <w:rPr>
-          <w:rFonts w:hint="eastAsia" w:ascii="SimSun-ExtB" w:hAnsi="SimSun-ExtB" w:eastAsia="SimSun-ExtB" w:cs="SimSun-ExtB"/>
+          <w:rFonts w:hint="default" w:ascii="Calibri" w:hAnsi="Calibri" w:eastAsia="SimSun-ExtB" w:cs="Calibri"/>
           <w:color w:val="auto"/>
           <w:sz w:val="24"/>
           <w:szCs w:val="24"/>
           <w:highlight w:val="none"/>
+          <w:u w:val="none"/>
           <w:lang w:val="en-US"/>
         </w:rPr>
         <w:t>in</w:t>
       </w:r>
       <w:r>
         <w:rPr>
-          <w:rFonts w:hint="eastAsia" w:ascii="SimSun-ExtB" w:hAnsi="SimSun-ExtB" w:eastAsia="SimSun-ExtB" w:cs="SimSun-ExtB"/>
+          <w:rFonts w:hint="default" w:ascii="Calibri" w:hAnsi="Calibri" w:eastAsia="SimSun-ExtB" w:cs="Calibri"/>
           <w:color w:val="auto"/>
           <w:sz w:val="24"/>
           <w:szCs w:val="24"/>
           <w:highlight w:val="none"/>
+          <w:u w:val="none"/>
         </w:rPr>
         <w:t>(num1, num2){</w:t>
       </w:r>
       <w:r>
         <w:rPr>
-          <w:rFonts w:hint="eastAsia" w:ascii="SimSun-ExtB" w:hAnsi="SimSun-ExtB" w:eastAsia="SimSun-ExtB" w:cs="SimSun-ExtB"/>
+          <w:rFonts w:hint="default" w:ascii="Calibri" w:hAnsi="Calibri" w:eastAsia="SimSun-ExtB" w:cs="Calibri"/>
           <w:color w:val="auto"/>
           <w:sz w:val="24"/>
           <w:szCs w:val="24"/>
           <w:highlight w:val="none"/>
+          <w:u w:val="none"/>
         </w:rPr>
         <w:br w:type="textWrapping"/>
       </w:r>
       <w:r>
         <w:rPr>
-          <w:rFonts w:hint="eastAsia" w:ascii="SimSun-ExtB" w:hAnsi="SimSun-ExtB" w:eastAsia="SimSun-ExtB" w:cs="SimSun-ExtB"/>
+          <w:rFonts w:hint="default" w:ascii="Calibri" w:hAnsi="Calibri" w:eastAsia="SimSun-ExtB" w:cs="Calibri"/>
           <w:color w:val="auto"/>
           <w:sz w:val="24"/>
           <w:szCs w:val="24"/>
           <w:highlight w:val="none"/>
+          <w:u w:val="none"/>
         </w:rPr>
         <w:t xml:space="preserve">  return num1 </w:t>
       </w:r>
       <w:r>
         <w:rPr>
-          <w:rFonts w:hint="eastAsia" w:ascii="SimSun-ExtB" w:hAnsi="SimSun-ExtB" w:eastAsia="SimSun-ExtB" w:cs="SimSun-ExtB"/>
+          <w:rFonts w:hint="default" w:ascii="Calibri" w:hAnsi="Calibri" w:eastAsia="SimSun-ExtB" w:cs="Calibri"/>
           <w:color w:val="auto"/>
           <w:sz w:val="24"/>
           <w:szCs w:val="24"/>
           <w:highlight w:val="none"/>
+          <w:u w:val="none"/>
           <w:lang w:val="en-US"/>
         </w:rPr>
         <w:t>&lt;</w:t>
       </w:r>
       <w:r>
         <w:rPr>
-          <w:rFonts w:hint="eastAsia" w:ascii="SimSun-ExtB" w:hAnsi="SimSun-ExtB" w:eastAsia="SimSun-ExtB" w:cs="SimSun-ExtB"/>
+          <w:rFonts w:hint="default" w:ascii="Calibri" w:hAnsi="Calibri" w:eastAsia="SimSun-ExtB" w:cs="Calibri"/>
           <w:color w:val="auto"/>
           <w:sz w:val="24"/>
           <w:szCs w:val="24"/>
           <w:highlight w:val="none"/>
+          <w:u w:val="none"/>
         </w:rPr>
         <w:t xml:space="preserve"> num2 ? num1 : num2;</w:t>
       </w:r>
       <w:r>
         <w:rPr>
-          <w:rFonts w:hint="eastAsia" w:ascii="SimSun-ExtB" w:hAnsi="SimSun-ExtB" w:eastAsia="SimSun-ExtB" w:cs="SimSun-ExtB"/>
+          <w:rFonts w:hint="default" w:ascii="Calibri" w:hAnsi="Calibri" w:eastAsia="SimSun-ExtB" w:cs="Calibri"/>
           <w:color w:val="auto"/>
           <w:sz w:val="24"/>
           <w:szCs w:val="24"/>
           <w:highlight w:val="none"/>
+          <w:u w:val="none"/>
         </w:rPr>
         <w:br w:type="textWrapping"/>
       </w:r>
       <w:r>
         <w:rPr>
-          <w:rFonts w:hint="eastAsia" w:ascii="SimSun-ExtB" w:hAnsi="SimSun-ExtB" w:eastAsia="SimSun-ExtB" w:cs="SimSun-ExtB"/>
+          <w:rFonts w:hint="default" w:ascii="Calibri" w:hAnsi="Calibri" w:eastAsia="SimSun-ExtB" w:cs="Calibri"/>
           <w:color w:val="auto"/>
           <w:sz w:val="24"/>
           <w:szCs w:val="24"/>
           <w:highlight w:val="none"/>
+          <w:u w:val="none"/>
         </w:rPr>
         <w:t>}</w:t>
       </w:r>
     </w:p>
     <w:p>
       <w:pPr>
-        <w:pStyle w:val="6"/>
+        <w:pStyle w:val="11"/>
         <w:keepNext w:val="0"/>
         <w:keepLines w:val="0"/>
         <w:widowControl/>
@@ -741,6 +786,7 @@
           <w:sz w:val="28"/>
           <w:szCs w:val="28"/>
           <w:highlight w:val="none"/>
+          <w:u w:val="none"/>
         </w:rPr>
         <w:t>How does the JS engine know about the ‘max’ Function before it “reaches” to the deceleration? Again, the only reasonable answer to this question is that the code must first be compiled before execution.</w:t>
       </w:r>
@@ -751,6 +797,7 @@
           <w:sz w:val="28"/>
           <w:szCs w:val="28"/>
           <w:highlight w:val="none"/>
+          <w:u w:val="none"/>
           <w:lang w:val="en-US"/>
         </w:rPr>
         <w:t xml:space="preserve"> But this doesn’t mean it is compiled either like I said in - between.</w:t>
@@ -758,7 +805,7 @@
     </w:p>
     <w:p>
       <w:pPr>
-        <w:pStyle w:val="6"/>
+        <w:pStyle w:val="11"/>
         <w:keepNext w:val="0"/>
         <w:keepLines w:val="0"/>
         <w:widowControl/>
@@ -784,7 +831,7 @@
     </w:p>
     <w:p>
       <w:pPr>
-        <w:pStyle w:val="6"/>
+        <w:pStyle w:val="11"/>
         <w:keepNext w:val="0"/>
         <w:keepLines w:val="0"/>
         <w:widowControl/>
@@ -810,7 +857,7 @@
     </w:p>
     <w:p>
       <w:pPr>
-        <w:pStyle w:val="6"/>
+        <w:pStyle w:val="11"/>
         <w:keepNext w:val="0"/>
         <w:keepLines w:val="0"/>
         <w:widowControl/>
@@ -833,12 +880,10 @@
           <w:vertAlign w:val="baseline"/>
         </w:rPr>
       </w:pPr>
-      <w:bookmarkStart w:id="0" w:name="_GoBack"/>
-      <w:bookmarkEnd w:id="0"/>
-    </w:p>
-    <w:p>
-      <w:pPr>
-        <w:pStyle w:val="6"/>
+    </w:p>
+    <w:p>
+      <w:pPr>
+        <w:pStyle w:val="11"/>
         <w:keepNext w:val="0"/>
         <w:keepLines w:val="0"/>
         <w:widowControl/>
@@ -855,8 +900,8 @@
           <w:i w:val="0"/>
           <w:iCs w:val="0"/>
           <w:color w:val="auto"/>
-          <w:sz w:val="28"/>
-          <w:szCs w:val="28"/>
+          <w:sz w:val="32"/>
+          <w:szCs w:val="32"/>
           <w:highlight w:val="none"/>
           <w:u w:val="none"/>
           <w:vertAlign w:val="baseline"/>
@@ -868,8 +913,8 @@
           <w:i w:val="0"/>
           <w:iCs w:val="0"/>
           <w:color w:val="auto"/>
-          <w:sz w:val="28"/>
-          <w:szCs w:val="28"/>
+          <w:sz w:val="32"/>
+          <w:szCs w:val="32"/>
           <w:highlight w:val="none"/>
           <w:u w:val="none"/>
           <w:vertAlign w:val="baseline"/>
@@ -882,8 +927,8 @@
           <w:i w:val="0"/>
           <w:iCs w:val="0"/>
           <w:color w:val="auto"/>
-          <w:sz w:val="28"/>
-          <w:szCs w:val="28"/>
+          <w:sz w:val="32"/>
+          <w:szCs w:val="32"/>
           <w:highlight w:val="none"/>
           <w:u w:val="none"/>
           <w:vertAlign w:val="baseline"/>
@@ -894,7 +939,7 @@
     </w:p>
     <w:p>
       <w:pPr>
-        <w:pStyle w:val="6"/>
+        <w:pStyle w:val="11"/>
         <w:keepNext w:val="0"/>
         <w:keepLines w:val="0"/>
         <w:widowControl/>
@@ -917,10 +962,1723 @@
           <w:vertAlign w:val="baseline"/>
         </w:rPr>
       </w:pPr>
-    </w:p>
-    <w:p>
-      <w:pPr>
-        <w:pStyle w:val="6"/>
+      <w:r>
+        <w:rPr>
+          <w:rFonts w:hint="default" w:ascii="Calibri" w:hAnsi="Calibri" w:eastAsia="sans-serif" w:cs="Calibri"/>
+          <w:i w:val="0"/>
+          <w:iCs w:val="0"/>
+          <w:color w:val="auto"/>
+          <w:sz w:val="28"/>
+          <w:szCs w:val="28"/>
+          <w:highlight w:val="none"/>
+          <w:u w:val="none"/>
+          <w:vertAlign w:val="baseline"/>
+        </w:rPr>
+        <w:t>In JavaScript, typeof null is 'object', which incorrectly suggests that null is an object (it isn’t, it’s a primitive value).This is a flaw</w:t>
+      </w:r>
+      <w:r>
+        <w:rPr>
+          <w:rFonts w:hint="default" w:ascii="Calibri" w:hAnsi="Calibri" w:eastAsia="sans-serif" w:cs="Calibri"/>
+          <w:i w:val="0"/>
+          <w:iCs w:val="0"/>
+          <w:color w:val="auto"/>
+          <w:sz w:val="28"/>
+          <w:szCs w:val="28"/>
+          <w:highlight w:val="none"/>
+          <w:u w:val="none"/>
+          <w:vertAlign w:val="baseline"/>
+          <w:lang w:val="en-US"/>
+        </w:rPr>
+        <w:t>(bug)</w:t>
+      </w:r>
+      <w:r>
+        <w:rPr>
+          <w:rFonts w:hint="default" w:ascii="Calibri" w:hAnsi="Calibri" w:eastAsia="sans-serif" w:cs="Calibri"/>
+          <w:i w:val="0"/>
+          <w:iCs w:val="0"/>
+          <w:color w:val="auto"/>
+          <w:sz w:val="28"/>
+          <w:szCs w:val="28"/>
+          <w:highlight w:val="none"/>
+          <w:u w:val="none"/>
+          <w:vertAlign w:val="baseline"/>
+        </w:rPr>
+        <w:t xml:space="preserve"> and one that can't be</w:t>
+      </w:r>
+      <w:r>
+        <w:rPr>
+          <w:rFonts w:hint="default" w:ascii="Calibri" w:hAnsi="Calibri" w:eastAsia="sans-serif" w:cs="Calibri"/>
+          <w:i w:val="0"/>
+          <w:iCs w:val="0"/>
+          <w:color w:val="auto"/>
+          <w:sz w:val="28"/>
+          <w:szCs w:val="28"/>
+          <w:highlight w:val="none"/>
+          <w:u w:val="none"/>
+          <w:vertAlign w:val="baseline"/>
+          <w:lang w:val="en-US"/>
+        </w:rPr>
+        <w:t xml:space="preserve"> </w:t>
+      </w:r>
+      <w:r>
+        <w:rPr>
+          <w:rFonts w:hint="default" w:ascii="Calibri" w:hAnsi="Calibri" w:eastAsia="sans-serif" w:cs="Calibri"/>
+          <w:i w:val="0"/>
+          <w:iCs w:val="0"/>
+          <w:color w:val="auto"/>
+          <w:sz w:val="28"/>
+          <w:szCs w:val="28"/>
+          <w:highlight w:val="none"/>
+          <w:u w:val="none"/>
+          <w:vertAlign w:val="baseline"/>
+        </w:rPr>
+        <w:t>patched because it will break the current code, sadly.</w:t>
+      </w:r>
+    </w:p>
+    <w:p>
+      <w:pPr>
+        <w:pStyle w:val="11"/>
+        <w:keepNext w:val="0"/>
+        <w:keepLines w:val="0"/>
+        <w:widowControl/>
+        <w:numPr>
+          <w:numId w:val="0"/>
+        </w:numPr>
+        <w:suppressLineNumbers w:val="0"/>
+        <w:bidi w:val="0"/>
+        <w:spacing w:before="0" w:beforeAutospacing="0" w:after="0" w:afterAutospacing="0" w:line="17" w:lineRule="atLeast"/>
+        <w:ind w:leftChars="0" w:right="0" w:rightChars="0"/>
+        <w:rPr>
+          <w:rFonts w:hint="default" w:ascii="Calibri" w:hAnsi="Calibri" w:eastAsia="sans-serif" w:cs="Calibri"/>
+          <w:i w:val="0"/>
+          <w:iCs w:val="0"/>
+          <w:color w:val="auto"/>
+          <w:sz w:val="28"/>
+          <w:szCs w:val="28"/>
+          <w:highlight w:val="none"/>
+          <w:u w:val="none"/>
+          <w:vertAlign w:val="baseline"/>
+        </w:rPr>
+      </w:pPr>
+      <w:r>
+        <w:rPr>
+          <w:rFonts w:hint="default" w:ascii="Calibri" w:hAnsi="Calibri" w:eastAsia="sans-serif" w:cs="Calibri"/>
+          <w:i w:val="0"/>
+          <w:iCs w:val="0"/>
+          <w:color w:val="auto"/>
+          <w:sz w:val="28"/>
+          <w:szCs w:val="28"/>
+          <w:highlight w:val="none"/>
+          <w:u w:val="none"/>
+          <w:vertAlign w:val="baseline"/>
+        </w:rPr>
+        <w:t>Let's analyze</w:t>
+      </w:r>
+      <w:r>
+        <w:rPr>
+          <w:rFonts w:hint="default" w:ascii="Calibri" w:hAnsi="Calibri" w:eastAsia="sans-serif" w:cs="Calibri"/>
+          <w:i w:val="0"/>
+          <w:iCs w:val="0"/>
+          <w:color w:val="auto"/>
+          <w:sz w:val="28"/>
+          <w:szCs w:val="28"/>
+          <w:highlight w:val="none"/>
+          <w:u w:val="none"/>
+          <w:vertAlign w:val="baseline"/>
+          <w:lang w:val="en-US"/>
+        </w:rPr>
+        <w:t xml:space="preserve"> </w:t>
+      </w:r>
+      <w:r>
+        <w:rPr>
+          <w:rFonts w:hint="default" w:ascii="Calibri" w:hAnsi="Calibri" w:eastAsia="sans-serif" w:cs="Calibri"/>
+          <w:i w:val="0"/>
+          <w:iCs w:val="0"/>
+          <w:color w:val="auto"/>
+          <w:sz w:val="28"/>
+          <w:szCs w:val="28"/>
+          <w:highlight w:val="none"/>
+          <w:u w:val="none"/>
+          <w:vertAlign w:val="baseline"/>
+        </w:rPr>
+        <w:t xml:space="preserve">this bug's history. </w:t>
+      </w:r>
+    </w:p>
+    <w:p>
+      <w:pPr>
+        <w:pStyle w:val="11"/>
+        <w:keepNext w:val="0"/>
+        <w:keepLines w:val="0"/>
+        <w:widowControl/>
+        <w:suppressLineNumbers w:val="0"/>
+        <w:rPr>
+          <w:rFonts w:hint="default" w:ascii="Calibri" w:hAnsi="Calibri" w:cs="Calibri"/>
+          <w:sz w:val="28"/>
+          <w:szCs w:val="28"/>
+          <w:u w:val="none"/>
+        </w:rPr>
+      </w:pPr>
+      <w:r>
+        <w:rPr>
+          <w:rFonts w:hint="default" w:ascii="Calibri" w:hAnsi="Calibri" w:cs="Calibri"/>
+          <w:sz w:val="28"/>
+          <w:szCs w:val="28"/>
+          <w:u w:val="none"/>
+        </w:rPr>
+        <w:t xml:space="preserve">The “typeof null” bug is a remnant from the first version of JavaScript. In this version, values were stored in 32 bit units, which consisted of a small type tag (1–3 bits) and the actual data of the value. The type tags were stored in the lower bits of the units. There were five of them: </w:t>
+      </w:r>
+    </w:p>
+    <w:p>
+      <w:pPr>
+        <w:keepNext w:val="0"/>
+        <w:keepLines w:val="0"/>
+        <w:widowControl/>
+        <w:numPr>
+          <w:ilvl w:val="0"/>
+          <w:numId w:val="2"/>
+        </w:numPr>
+        <w:suppressLineNumbers w:val="0"/>
+        <w:spacing w:before="0" w:beforeAutospacing="1" w:after="0" w:afterAutospacing="1"/>
+        <w:ind w:left="720" w:hanging="360"/>
+        <w:rPr>
+          <w:rFonts w:hint="default" w:ascii="Calibri" w:hAnsi="Calibri" w:cs="Calibri"/>
+          <w:sz w:val="28"/>
+          <w:szCs w:val="28"/>
+          <w:u w:val="none"/>
+        </w:rPr>
+      </w:pPr>
+      <w:r>
+        <w:rPr>
+          <w:rFonts w:hint="default" w:ascii="Calibri" w:hAnsi="Calibri" w:cs="Calibri"/>
+          <w:sz w:val="28"/>
+          <w:szCs w:val="28"/>
+          <w:u w:val="none"/>
+        </w:rPr>
+        <w:t xml:space="preserve">000: object. The data is a reference to an object. </w:t>
+      </w:r>
+    </w:p>
+    <w:p>
+      <w:pPr>
+        <w:keepNext w:val="0"/>
+        <w:keepLines w:val="0"/>
+        <w:widowControl/>
+        <w:numPr>
+          <w:ilvl w:val="0"/>
+          <w:numId w:val="2"/>
+        </w:numPr>
+        <w:suppressLineNumbers w:val="0"/>
+        <w:spacing w:before="0" w:beforeAutospacing="1" w:after="0" w:afterAutospacing="1"/>
+        <w:ind w:left="720" w:hanging="360"/>
+        <w:rPr>
+          <w:rFonts w:hint="default" w:ascii="Calibri" w:hAnsi="Calibri" w:cs="Calibri"/>
+          <w:sz w:val="28"/>
+          <w:szCs w:val="28"/>
+          <w:u w:val="none"/>
+        </w:rPr>
+      </w:pPr>
+      <w:r>
+        <w:rPr>
+          <w:rFonts w:hint="default" w:ascii="Calibri" w:hAnsi="Calibri" w:cs="Calibri"/>
+          <w:sz w:val="28"/>
+          <w:szCs w:val="28"/>
+          <w:u w:val="none"/>
+        </w:rPr>
+        <w:t xml:space="preserve">1: int. The data is a 31 bit signed integer. </w:t>
+      </w:r>
+    </w:p>
+    <w:p>
+      <w:pPr>
+        <w:keepNext w:val="0"/>
+        <w:keepLines w:val="0"/>
+        <w:widowControl/>
+        <w:numPr>
+          <w:ilvl w:val="0"/>
+          <w:numId w:val="2"/>
+        </w:numPr>
+        <w:suppressLineNumbers w:val="0"/>
+        <w:spacing w:before="0" w:beforeAutospacing="1" w:after="0" w:afterAutospacing="1"/>
+        <w:ind w:left="720" w:hanging="360"/>
+        <w:rPr>
+          <w:rFonts w:hint="default" w:ascii="Calibri" w:hAnsi="Calibri" w:cs="Calibri"/>
+          <w:sz w:val="28"/>
+          <w:szCs w:val="28"/>
+          <w:u w:val="none"/>
+        </w:rPr>
+      </w:pPr>
+      <w:r>
+        <w:rPr>
+          <w:rFonts w:hint="default" w:ascii="Calibri" w:hAnsi="Calibri" w:cs="Calibri"/>
+          <w:sz w:val="28"/>
+          <w:szCs w:val="28"/>
+          <w:u w:val="none"/>
+        </w:rPr>
+        <w:t xml:space="preserve">010: double. The data is a reference to a double floating point number. </w:t>
+      </w:r>
+    </w:p>
+    <w:p>
+      <w:pPr>
+        <w:keepNext w:val="0"/>
+        <w:keepLines w:val="0"/>
+        <w:widowControl/>
+        <w:numPr>
+          <w:ilvl w:val="0"/>
+          <w:numId w:val="2"/>
+        </w:numPr>
+        <w:suppressLineNumbers w:val="0"/>
+        <w:spacing w:before="0" w:beforeAutospacing="1" w:after="0" w:afterAutospacing="1"/>
+        <w:ind w:left="720" w:hanging="360"/>
+        <w:rPr>
+          <w:rFonts w:hint="default" w:ascii="Calibri" w:hAnsi="Calibri" w:cs="Calibri"/>
+          <w:sz w:val="28"/>
+          <w:szCs w:val="28"/>
+          <w:u w:val="none"/>
+        </w:rPr>
+      </w:pPr>
+      <w:r>
+        <w:rPr>
+          <w:rFonts w:hint="default" w:ascii="Calibri" w:hAnsi="Calibri" w:cs="Calibri"/>
+          <w:sz w:val="28"/>
+          <w:szCs w:val="28"/>
+          <w:u w:val="none"/>
+        </w:rPr>
+        <w:t xml:space="preserve">100: string. The data is a reference to a string. </w:t>
+      </w:r>
+    </w:p>
+    <w:p>
+      <w:pPr>
+        <w:keepNext w:val="0"/>
+        <w:keepLines w:val="0"/>
+        <w:widowControl/>
+        <w:numPr>
+          <w:ilvl w:val="0"/>
+          <w:numId w:val="2"/>
+        </w:numPr>
+        <w:suppressLineNumbers w:val="0"/>
+        <w:spacing w:before="0" w:beforeAutospacing="1" w:after="0" w:afterAutospacing="1"/>
+        <w:ind w:left="720" w:hanging="360"/>
+        <w:rPr>
+          <w:rFonts w:hint="default" w:ascii="Calibri" w:hAnsi="Calibri" w:cs="Calibri"/>
+          <w:sz w:val="28"/>
+          <w:szCs w:val="28"/>
+          <w:u w:val="none"/>
+        </w:rPr>
+      </w:pPr>
+      <w:r>
+        <w:rPr>
+          <w:rFonts w:hint="default" w:ascii="Calibri" w:hAnsi="Calibri" w:cs="Calibri"/>
+          <w:sz w:val="28"/>
+          <w:szCs w:val="28"/>
+          <w:u w:val="none"/>
+        </w:rPr>
+        <w:t xml:space="preserve">110: boolean. The data is a boolean. </w:t>
+      </w:r>
+    </w:p>
+    <w:p>
+      <w:pPr>
+        <w:keepNext w:val="0"/>
+        <w:keepLines w:val="0"/>
+        <w:widowControl/>
+        <w:suppressLineNumbers w:val="0"/>
+        <w:jc w:val="left"/>
+        <w:rPr>
+          <w:rFonts w:hint="default" w:ascii="Calibri" w:hAnsi="Calibri" w:cs="Calibri"/>
+          <w:sz w:val="28"/>
+          <w:szCs w:val="28"/>
+          <w:u w:val="none"/>
+        </w:rPr>
+      </w:pPr>
+      <w:r>
+        <w:rPr>
+          <w:rFonts w:hint="default" w:ascii="Calibri" w:hAnsi="Calibri" w:eastAsia="SimSun" w:cs="Calibri"/>
+          <w:kern w:val="0"/>
+          <w:sz w:val="28"/>
+          <w:szCs w:val="28"/>
+          <w:u w:val="none"/>
+          <w:lang w:val="en-US" w:eastAsia="zh-CN" w:bidi="ar"/>
+        </w:rPr>
+        <w:t xml:space="preserve">That is, the lowest bit was either one, then the type tag was only one bit long. Or it was zero, then the type tag was three bits in length, providing two additional bits, for four types. </w:t>
+      </w:r>
+    </w:p>
+    <w:p>
+      <w:pPr>
+        <w:pStyle w:val="11"/>
+        <w:keepNext w:val="0"/>
+        <w:keepLines w:val="0"/>
+        <w:widowControl/>
+        <w:suppressLineNumbers w:val="0"/>
+        <w:rPr>
+          <w:rFonts w:hint="default" w:ascii="Calibri" w:hAnsi="Calibri" w:cs="Calibri"/>
+          <w:sz w:val="28"/>
+          <w:szCs w:val="28"/>
+          <w:u w:val="none"/>
+        </w:rPr>
+      </w:pPr>
+      <w:r>
+        <w:rPr>
+          <w:rFonts w:hint="default" w:ascii="Calibri" w:hAnsi="Calibri" w:cs="Calibri"/>
+          <w:sz w:val="28"/>
+          <w:szCs w:val="28"/>
+          <w:u w:val="none"/>
+        </w:rPr>
+        <w:t xml:space="preserve">Two values were special: </w:t>
+      </w:r>
+    </w:p>
+    <w:p>
+      <w:pPr>
+        <w:keepNext w:val="0"/>
+        <w:keepLines w:val="0"/>
+        <w:widowControl/>
+        <w:numPr>
+          <w:ilvl w:val="0"/>
+          <w:numId w:val="3"/>
+        </w:numPr>
+        <w:suppressLineNumbers w:val="0"/>
+        <w:spacing w:before="0" w:beforeAutospacing="1" w:after="0" w:afterAutospacing="1"/>
+        <w:ind w:left="720" w:hanging="360"/>
+        <w:rPr>
+          <w:rFonts w:hint="default" w:ascii="Calibri" w:hAnsi="Calibri" w:cs="Calibri"/>
+          <w:sz w:val="28"/>
+          <w:szCs w:val="28"/>
+          <w:u w:val="none"/>
+        </w:rPr>
+      </w:pPr>
+      <w:r>
+        <w:rPr>
+          <w:rStyle w:val="9"/>
+          <w:rFonts w:hint="default" w:ascii="Calibri" w:hAnsi="Calibri" w:cs="Calibri"/>
+          <w:sz w:val="28"/>
+          <w:szCs w:val="28"/>
+          <w:u w:val="none"/>
+        </w:rPr>
+        <w:t>undefined</w:t>
+      </w:r>
+      <w:r>
+        <w:rPr>
+          <w:rFonts w:hint="default" w:ascii="Calibri" w:hAnsi="Calibri" w:cs="Calibri"/>
+          <w:sz w:val="28"/>
+          <w:szCs w:val="28"/>
+          <w:u w:val="none"/>
+        </w:rPr>
+        <w:t xml:space="preserve"> (</w:t>
+      </w:r>
+      <w:r>
+        <w:rPr>
+          <w:rStyle w:val="9"/>
+          <w:rFonts w:hint="default" w:ascii="Calibri" w:hAnsi="Calibri" w:cs="Calibri"/>
+          <w:sz w:val="28"/>
+          <w:szCs w:val="28"/>
+          <w:u w:val="none"/>
+        </w:rPr>
+        <w:t>JSVAL_VOID</w:t>
+      </w:r>
+      <w:r>
+        <w:rPr>
+          <w:rFonts w:hint="default" w:ascii="Calibri" w:hAnsi="Calibri" w:cs="Calibri"/>
+          <w:sz w:val="28"/>
+          <w:szCs w:val="28"/>
+          <w:u w:val="none"/>
+        </w:rPr>
+        <w:t>) was the integer −2</w:t>
+      </w:r>
+      <w:r>
+        <w:rPr>
+          <w:rFonts w:hint="default" w:ascii="Calibri" w:hAnsi="Calibri" w:cs="Calibri"/>
+          <w:sz w:val="28"/>
+          <w:szCs w:val="28"/>
+          <w:u w:val="none"/>
+          <w:vertAlign w:val="superscript"/>
+        </w:rPr>
+        <w:t>30</w:t>
+      </w:r>
+      <w:r>
+        <w:rPr>
+          <w:rFonts w:hint="default" w:ascii="Calibri" w:hAnsi="Calibri" w:cs="Calibri"/>
+          <w:sz w:val="28"/>
+          <w:szCs w:val="28"/>
+          <w:u w:val="none"/>
+        </w:rPr>
+        <w:t xml:space="preserve"> (a number outside the integer range). </w:t>
+      </w:r>
+    </w:p>
+    <w:p>
+      <w:pPr>
+        <w:keepNext w:val="0"/>
+        <w:keepLines w:val="0"/>
+        <w:widowControl/>
+        <w:numPr>
+          <w:ilvl w:val="0"/>
+          <w:numId w:val="3"/>
+        </w:numPr>
+        <w:suppressLineNumbers w:val="0"/>
+        <w:spacing w:before="0" w:beforeAutospacing="1" w:after="0" w:afterAutospacing="1"/>
+        <w:ind w:left="720" w:hanging="360"/>
+        <w:rPr>
+          <w:rFonts w:hint="default" w:ascii="Calibri" w:hAnsi="Calibri" w:cs="Calibri"/>
+          <w:sz w:val="28"/>
+          <w:szCs w:val="28"/>
+          <w:u w:val="none"/>
+        </w:rPr>
+      </w:pPr>
+      <w:r>
+        <w:rPr>
+          <w:rStyle w:val="9"/>
+          <w:rFonts w:hint="default" w:ascii="Calibri" w:hAnsi="Calibri" w:cs="Calibri"/>
+          <w:sz w:val="28"/>
+          <w:szCs w:val="28"/>
+          <w:u w:val="none"/>
+        </w:rPr>
+        <w:t>null</w:t>
+      </w:r>
+      <w:r>
+        <w:rPr>
+          <w:rFonts w:hint="default" w:ascii="Calibri" w:hAnsi="Calibri" w:cs="Calibri"/>
+          <w:sz w:val="28"/>
+          <w:szCs w:val="28"/>
+          <w:u w:val="none"/>
+        </w:rPr>
+        <w:t xml:space="preserve"> (</w:t>
+      </w:r>
+      <w:r>
+        <w:rPr>
+          <w:rStyle w:val="9"/>
+          <w:rFonts w:hint="default" w:ascii="Calibri" w:hAnsi="Calibri" w:cs="Calibri"/>
+          <w:sz w:val="28"/>
+          <w:szCs w:val="28"/>
+          <w:u w:val="none"/>
+        </w:rPr>
+        <w:t>JSVAL_NULL</w:t>
+      </w:r>
+      <w:r>
+        <w:rPr>
+          <w:rFonts w:hint="default" w:ascii="Calibri" w:hAnsi="Calibri" w:cs="Calibri"/>
+          <w:sz w:val="28"/>
+          <w:szCs w:val="28"/>
+          <w:u w:val="none"/>
+        </w:rPr>
+        <w:t xml:space="preserve">) was the machine code NULL pointer. Or: an object type tag plus a reference that is zero. </w:t>
+      </w:r>
+    </w:p>
+    <w:p>
+      <w:pPr>
+        <w:keepNext w:val="0"/>
+        <w:keepLines w:val="0"/>
+        <w:widowControl/>
+        <w:suppressLineNumbers w:val="0"/>
+        <w:jc w:val="left"/>
+        <w:rPr>
+          <w:rFonts w:hint="default" w:ascii="Calibri" w:hAnsi="Calibri" w:eastAsia="SimSun" w:cs="Calibri"/>
+          <w:kern w:val="0"/>
+          <w:sz w:val="28"/>
+          <w:szCs w:val="28"/>
+          <w:u w:val="none"/>
+          <w:lang w:val="en-US" w:eastAsia="zh-CN" w:bidi="ar"/>
+        </w:rPr>
+      </w:pPr>
+      <w:r>
+        <w:rPr>
+          <w:rFonts w:hint="default" w:ascii="Calibri" w:hAnsi="Calibri" w:eastAsia="SimSun" w:cs="Calibri"/>
+          <w:kern w:val="0"/>
+          <w:sz w:val="28"/>
+          <w:szCs w:val="28"/>
+          <w:u w:val="none"/>
+          <w:lang w:val="en-US" w:eastAsia="zh-CN" w:bidi="ar"/>
+        </w:rPr>
+        <w:t xml:space="preserve">It should now be obvious why </w:t>
+      </w:r>
+      <w:r>
+        <w:rPr>
+          <w:rStyle w:val="9"/>
+          <w:rFonts w:hint="default" w:ascii="Calibri" w:hAnsi="Calibri" w:eastAsia="SimSun" w:cs="Calibri"/>
+          <w:kern w:val="0"/>
+          <w:sz w:val="28"/>
+          <w:szCs w:val="28"/>
+          <w:u w:val="none"/>
+          <w:lang w:val="en-US" w:eastAsia="zh-CN" w:bidi="ar"/>
+        </w:rPr>
+        <w:t>typeof</w:t>
+      </w:r>
+      <w:r>
+        <w:rPr>
+          <w:rFonts w:hint="default" w:ascii="Calibri" w:hAnsi="Calibri" w:eastAsia="SimSun" w:cs="Calibri"/>
+          <w:kern w:val="0"/>
+          <w:sz w:val="28"/>
+          <w:szCs w:val="28"/>
+          <w:u w:val="none"/>
+          <w:lang w:val="en-US" w:eastAsia="zh-CN" w:bidi="ar"/>
+        </w:rPr>
+        <w:t xml:space="preserve"> thought that </w:t>
+      </w:r>
+      <w:r>
+        <w:rPr>
+          <w:rStyle w:val="9"/>
+          <w:rFonts w:hint="default" w:ascii="Calibri" w:hAnsi="Calibri" w:eastAsia="SimSun" w:cs="Calibri"/>
+          <w:kern w:val="0"/>
+          <w:sz w:val="28"/>
+          <w:szCs w:val="28"/>
+          <w:u w:val="none"/>
+          <w:lang w:val="en-US" w:eastAsia="zh-CN" w:bidi="ar"/>
+        </w:rPr>
+        <w:t>null</w:t>
+      </w:r>
+      <w:r>
+        <w:rPr>
+          <w:rFonts w:hint="default" w:ascii="Calibri" w:hAnsi="Calibri" w:eastAsia="SimSun" w:cs="Calibri"/>
+          <w:kern w:val="0"/>
+          <w:sz w:val="28"/>
+          <w:szCs w:val="28"/>
+          <w:u w:val="none"/>
+          <w:lang w:val="en-US" w:eastAsia="zh-CN" w:bidi="ar"/>
+        </w:rPr>
+        <w:t xml:space="preserve"> was an object: it examined its type tag and the type tag said “object”.</w:t>
+      </w:r>
+    </w:p>
+    <w:p>
+      <w:pPr>
+        <w:keepNext w:val="0"/>
+        <w:keepLines w:val="0"/>
+        <w:widowControl/>
+        <w:suppressLineNumbers w:val="0"/>
+        <w:jc w:val="left"/>
+        <w:rPr>
+          <w:rFonts w:hint="default" w:ascii="Calibri" w:hAnsi="Calibri" w:eastAsia="SimSun" w:cs="Calibri"/>
+          <w:kern w:val="0"/>
+          <w:sz w:val="28"/>
+          <w:szCs w:val="28"/>
+          <w:u w:val="none"/>
+          <w:lang w:val="en-US" w:eastAsia="zh-CN" w:bidi="ar"/>
+        </w:rPr>
+      </w:pPr>
+    </w:p>
+    <w:p>
+      <w:pPr>
+        <w:pStyle w:val="11"/>
+        <w:keepNext w:val="0"/>
+        <w:keepLines w:val="0"/>
+        <w:widowControl/>
+        <w:numPr>
+          <w:ilvl w:val="0"/>
+          <w:numId w:val="1"/>
+        </w:numPr>
+        <w:suppressLineNumbers w:val="0"/>
+        <w:bidi w:val="0"/>
+        <w:spacing w:before="0" w:beforeAutospacing="0" w:after="0" w:afterAutospacing="0" w:line="17" w:lineRule="atLeast"/>
+        <w:ind w:left="0" w:leftChars="0" w:firstLine="0" w:firstLineChars="0"/>
+        <w:rPr>
+          <w:rFonts w:hint="default" w:ascii="Calibri" w:hAnsi="Calibri" w:eastAsia="sans-serif" w:cs="Calibri"/>
+          <w:i w:val="0"/>
+          <w:iCs w:val="0"/>
+          <w:color w:val="auto"/>
+          <w:sz w:val="28"/>
+          <w:szCs w:val="28"/>
+          <w:highlight w:val="none"/>
+          <w:u w:val="none"/>
+          <w:vertAlign w:val="baseline"/>
+        </w:rPr>
+      </w:pPr>
+      <w:r>
+        <w:rPr>
+          <w:rFonts w:hint="default" w:ascii="Calibri" w:hAnsi="Calibri" w:eastAsia="sans-serif" w:cs="Calibri"/>
+          <w:i w:val="0"/>
+          <w:iCs w:val="0"/>
+          <w:color w:val="auto"/>
+          <w:sz w:val="28"/>
+          <w:szCs w:val="28"/>
+          <w:highlight w:val="none"/>
+          <w:u w:val="none"/>
+          <w:vertAlign w:val="baseline"/>
+        </w:rPr>
+        <w:t>Explain in detail why hoisting is different with let and const ?</w:t>
+      </w:r>
+    </w:p>
+    <w:p>
+      <w:pPr>
+        <w:pStyle w:val="11"/>
+        <w:keepNext w:val="0"/>
+        <w:keepLines w:val="0"/>
+        <w:widowControl/>
+        <w:suppressLineNumbers w:val="0"/>
+        <w:spacing w:before="0" w:beforeAutospacing="1" w:after="0" w:afterAutospacing="1"/>
+        <w:ind w:left="0" w:right="0"/>
+        <w:rPr>
+          <w:rFonts w:hint="default" w:ascii="Calibri" w:hAnsi="Calibri" w:cs="Calibri"/>
+          <w:sz w:val="28"/>
+          <w:szCs w:val="28"/>
+          <w:u w:val="none"/>
+        </w:rPr>
+      </w:pPr>
+      <w:r>
+        <w:rPr>
+          <w:rFonts w:hint="default" w:ascii="Calibri" w:hAnsi="Calibri" w:cs="Calibri"/>
+          <w:sz w:val="28"/>
+          <w:szCs w:val="28"/>
+          <w:u w:val="none"/>
+        </w:rPr>
+        <w:t xml:space="preserve">All written JavaScript is interpreted within the </w:t>
+      </w:r>
+      <w:r>
+        <w:rPr>
+          <w:rStyle w:val="12"/>
+          <w:rFonts w:hint="default" w:ascii="Calibri" w:hAnsi="Calibri" w:cs="Calibri"/>
+          <w:sz w:val="28"/>
+          <w:szCs w:val="28"/>
+          <w:u w:val="none"/>
+        </w:rPr>
+        <w:t xml:space="preserve">Execution Context </w:t>
+      </w:r>
+      <w:r>
+        <w:rPr>
+          <w:rFonts w:hint="default" w:ascii="Calibri" w:hAnsi="Calibri" w:cs="Calibri"/>
+          <w:sz w:val="28"/>
+          <w:szCs w:val="28"/>
+          <w:u w:val="none"/>
+        </w:rPr>
+        <w:t xml:space="preserve">that it is written in. When you open up your text editor and create a new JavaScript file, you create what is called a </w:t>
+      </w:r>
+      <w:r>
+        <w:rPr>
+          <w:rStyle w:val="12"/>
+          <w:rFonts w:hint="default" w:ascii="Calibri" w:hAnsi="Calibri" w:cs="Calibri"/>
+          <w:sz w:val="28"/>
+          <w:szCs w:val="28"/>
+          <w:u w:val="none"/>
+        </w:rPr>
+        <w:t>Global Execution Context</w:t>
+      </w:r>
+      <w:r>
+        <w:rPr>
+          <w:rFonts w:hint="default" w:ascii="Calibri" w:hAnsi="Calibri" w:cs="Calibri"/>
+          <w:sz w:val="28"/>
+          <w:szCs w:val="28"/>
+          <w:u w:val="none"/>
+        </w:rPr>
+        <w:t>.</w:t>
+      </w:r>
+    </w:p>
+    <w:p>
+      <w:pPr>
+        <w:pStyle w:val="11"/>
+        <w:keepNext w:val="0"/>
+        <w:keepLines w:val="0"/>
+        <w:widowControl/>
+        <w:suppressLineNumbers w:val="0"/>
+        <w:spacing w:before="0" w:beforeAutospacing="1" w:after="0" w:afterAutospacing="1"/>
+        <w:ind w:left="0" w:right="0"/>
+        <w:rPr>
+          <w:rFonts w:hint="default" w:ascii="Calibri" w:hAnsi="Calibri" w:cs="Calibri"/>
+          <w:sz w:val="28"/>
+          <w:szCs w:val="28"/>
+          <w:u w:val="none"/>
+        </w:rPr>
+      </w:pPr>
+      <w:r>
+        <w:rPr>
+          <w:rFonts w:hint="default" w:ascii="Calibri" w:hAnsi="Calibri" w:cs="Calibri"/>
+          <w:sz w:val="28"/>
+          <w:szCs w:val="28"/>
+          <w:u w:val="none"/>
+        </w:rPr>
+        <w:t xml:space="preserve">The JavaScript engine interprets the JavaScript written within this Global Execution Context in two separate phases; </w:t>
+      </w:r>
+      <w:r>
+        <w:rPr>
+          <w:rStyle w:val="12"/>
+          <w:rFonts w:hint="default" w:ascii="Calibri" w:hAnsi="Calibri" w:cs="Calibri"/>
+          <w:sz w:val="28"/>
+          <w:szCs w:val="28"/>
+          <w:u w:val="none"/>
+        </w:rPr>
+        <w:t>compilation</w:t>
+      </w:r>
+      <w:r>
+        <w:rPr>
+          <w:rFonts w:hint="default" w:ascii="Calibri" w:hAnsi="Calibri" w:cs="Calibri"/>
+          <w:sz w:val="28"/>
+          <w:szCs w:val="28"/>
+          <w:u w:val="none"/>
+        </w:rPr>
+        <w:t xml:space="preserve"> and </w:t>
+      </w:r>
+      <w:r>
+        <w:rPr>
+          <w:rStyle w:val="12"/>
+          <w:rFonts w:hint="default" w:ascii="Calibri" w:hAnsi="Calibri" w:cs="Calibri"/>
+          <w:sz w:val="28"/>
+          <w:szCs w:val="28"/>
+          <w:u w:val="none"/>
+        </w:rPr>
+        <w:t>execution</w:t>
+      </w:r>
+      <w:r>
+        <w:rPr>
+          <w:rFonts w:hint="default" w:ascii="Calibri" w:hAnsi="Calibri" w:cs="Calibri"/>
+          <w:sz w:val="28"/>
+          <w:szCs w:val="28"/>
+          <w:u w:val="none"/>
+        </w:rPr>
+        <w:t>.</w:t>
+      </w:r>
+    </w:p>
+    <w:p>
+      <w:pPr>
+        <w:pStyle w:val="3"/>
+        <w:keepNext w:val="0"/>
+        <w:keepLines w:val="0"/>
+        <w:widowControl/>
+        <w:suppressLineNumbers w:val="0"/>
+        <w:rPr>
+          <w:rFonts w:hint="default" w:ascii="Calibri" w:hAnsi="Calibri" w:cs="Calibri"/>
+          <w:sz w:val="28"/>
+          <w:szCs w:val="28"/>
+          <w:u w:val="none"/>
+        </w:rPr>
+      </w:pPr>
+    </w:p>
+    <w:p>
+      <w:pPr>
+        <w:pStyle w:val="3"/>
+        <w:keepNext w:val="0"/>
+        <w:keepLines w:val="0"/>
+        <w:widowControl/>
+        <w:suppressLineNumbers w:val="0"/>
+        <w:rPr>
+          <w:rFonts w:hint="default" w:ascii="Calibri" w:hAnsi="Calibri" w:cs="Calibri"/>
+          <w:sz w:val="28"/>
+          <w:szCs w:val="28"/>
+          <w:u w:val="none"/>
+        </w:rPr>
+      </w:pPr>
+      <w:r>
+        <w:rPr>
+          <w:rFonts w:hint="default" w:ascii="Calibri" w:hAnsi="Calibri" w:cs="Calibri"/>
+          <w:sz w:val="28"/>
+          <w:szCs w:val="28"/>
+          <w:u w:val="none"/>
+        </w:rPr>
+        <w:t>Compilation</w:t>
+      </w:r>
+    </w:p>
+    <w:p>
+      <w:pPr>
+        <w:pStyle w:val="3"/>
+        <w:keepNext w:val="0"/>
+        <w:keepLines w:val="0"/>
+        <w:widowControl/>
+        <w:suppressLineNumbers w:val="0"/>
+        <w:rPr>
+          <w:rFonts w:hint="default" w:ascii="Calibri" w:hAnsi="Calibri" w:cs="Calibri"/>
+          <w:b w:val="0"/>
+          <w:bCs w:val="0"/>
+          <w:sz w:val="28"/>
+          <w:szCs w:val="28"/>
+          <w:u w:val="none"/>
+        </w:rPr>
+      </w:pPr>
+      <w:r>
+        <w:rPr>
+          <w:rFonts w:hint="default" w:ascii="Calibri" w:hAnsi="Calibri" w:cs="Calibri"/>
+          <w:b w:val="0"/>
+          <w:bCs w:val="0"/>
+          <w:sz w:val="28"/>
+          <w:szCs w:val="28"/>
+          <w:u w:val="none"/>
+        </w:rPr>
+        <w:t>During the compilation phase, JavaScript parses the written code on the lookout for all function or variable declarations. This includes:</w:t>
+      </w:r>
+    </w:p>
+    <w:p>
+      <w:pPr>
+        <w:pStyle w:val="8"/>
+        <w:keepNext w:val="0"/>
+        <w:keepLines w:val="0"/>
+        <w:widowControl/>
+        <w:suppressLineNumbers w:val="0"/>
+        <w:rPr>
+          <w:rFonts w:hint="default" w:ascii="Calibri" w:hAnsi="Calibri" w:cs="Calibri"/>
+          <w:sz w:val="28"/>
+          <w:szCs w:val="28"/>
+          <w:u w:val="none"/>
+        </w:rPr>
+      </w:pPr>
+      <w:r>
+        <w:rPr>
+          <w:rFonts w:hint="default" w:ascii="Calibri" w:hAnsi="Calibri" w:cs="Calibri"/>
+          <w:sz w:val="28"/>
+          <w:szCs w:val="28"/>
+          <w:u w:val="none"/>
+        </w:rPr>
+        <w:t>-let</w:t>
+      </w:r>
+      <w:r>
+        <w:rPr>
+          <w:rFonts w:hint="default" w:ascii="Calibri" w:hAnsi="Calibri" w:cs="Calibri"/>
+          <w:sz w:val="28"/>
+          <w:szCs w:val="28"/>
+          <w:u w:val="none"/>
+        </w:rPr>
+        <w:br w:type="textWrapping"/>
+      </w:r>
+      <w:r>
+        <w:rPr>
+          <w:rFonts w:hint="default" w:ascii="Calibri" w:hAnsi="Calibri" w:cs="Calibri"/>
+          <w:sz w:val="28"/>
+          <w:szCs w:val="28"/>
+          <w:u w:val="none"/>
+        </w:rPr>
+        <w:t>-const</w:t>
+      </w:r>
+      <w:r>
+        <w:rPr>
+          <w:rFonts w:hint="default" w:ascii="Calibri" w:hAnsi="Calibri" w:cs="Calibri"/>
+          <w:sz w:val="28"/>
+          <w:szCs w:val="28"/>
+          <w:u w:val="none"/>
+        </w:rPr>
+        <w:br w:type="textWrapping"/>
+      </w:r>
+      <w:r>
+        <w:rPr>
+          <w:rFonts w:hint="default" w:ascii="Calibri" w:hAnsi="Calibri" w:cs="Calibri"/>
+          <w:sz w:val="28"/>
+          <w:szCs w:val="28"/>
+          <w:u w:val="none"/>
+        </w:rPr>
+        <w:t>-class</w:t>
+      </w:r>
+      <w:r>
+        <w:rPr>
+          <w:rFonts w:hint="default" w:ascii="Calibri" w:hAnsi="Calibri" w:cs="Calibri"/>
+          <w:sz w:val="28"/>
+          <w:szCs w:val="28"/>
+          <w:u w:val="none"/>
+        </w:rPr>
+        <w:br w:type="textWrapping"/>
+      </w:r>
+      <w:r>
+        <w:rPr>
+          <w:rFonts w:hint="default" w:ascii="Calibri" w:hAnsi="Calibri" w:cs="Calibri"/>
+          <w:sz w:val="28"/>
+          <w:szCs w:val="28"/>
+          <w:u w:val="none"/>
+        </w:rPr>
+        <w:t>-var</w:t>
+      </w:r>
+      <w:r>
+        <w:rPr>
+          <w:rFonts w:hint="default" w:ascii="Calibri" w:hAnsi="Calibri" w:cs="Calibri"/>
+          <w:sz w:val="28"/>
+          <w:szCs w:val="28"/>
+          <w:u w:val="none"/>
+        </w:rPr>
+        <w:br w:type="textWrapping"/>
+      </w:r>
+      <w:r>
+        <w:rPr>
+          <w:rFonts w:hint="default" w:ascii="Calibri" w:hAnsi="Calibri" w:cs="Calibri"/>
+          <w:sz w:val="28"/>
+          <w:szCs w:val="28"/>
+          <w:u w:val="none"/>
+        </w:rPr>
+        <w:t>-function</w:t>
+      </w:r>
+    </w:p>
+    <w:p>
+      <w:pPr>
+        <w:pStyle w:val="11"/>
+        <w:keepNext w:val="0"/>
+        <w:keepLines w:val="0"/>
+        <w:widowControl/>
+        <w:suppressLineNumbers w:val="0"/>
+        <w:spacing w:before="0" w:beforeAutospacing="1" w:after="0" w:afterAutospacing="1"/>
+        <w:ind w:left="0" w:right="0"/>
+        <w:rPr>
+          <w:rFonts w:hint="default" w:ascii="Calibri" w:hAnsi="Calibri" w:cs="Calibri"/>
+          <w:sz w:val="28"/>
+          <w:szCs w:val="28"/>
+          <w:u w:val="none"/>
+        </w:rPr>
+      </w:pPr>
+      <w:r>
+        <w:rPr>
+          <w:rFonts w:hint="default" w:ascii="Calibri" w:hAnsi="Calibri" w:cs="Calibri"/>
+          <w:sz w:val="28"/>
+          <w:szCs w:val="28"/>
+          <w:u w:val="none"/>
+        </w:rPr>
+        <w:t>When compiling these keywords, JavaScript creates a unique space in memory for each declared variable it comes across. This process of “lifting” the variable and giving it a space in memory is called hoisting.</w:t>
+      </w:r>
+    </w:p>
+    <w:p>
+      <w:pPr>
+        <w:pStyle w:val="11"/>
+        <w:keepNext w:val="0"/>
+        <w:keepLines w:val="0"/>
+        <w:widowControl/>
+        <w:suppressLineNumbers w:val="0"/>
+        <w:spacing w:before="0" w:beforeAutospacing="1" w:after="0" w:afterAutospacing="1"/>
+        <w:ind w:left="0" w:right="0"/>
+        <w:rPr>
+          <w:rFonts w:hint="default" w:ascii="Calibri" w:hAnsi="Calibri" w:cs="Calibri"/>
+          <w:sz w:val="28"/>
+          <w:szCs w:val="28"/>
+          <w:u w:val="none"/>
+        </w:rPr>
+      </w:pPr>
+      <w:r>
+        <w:rPr>
+          <w:rFonts w:hint="default" w:ascii="Calibri" w:hAnsi="Calibri" w:cs="Calibri"/>
+          <w:sz w:val="28"/>
+          <w:szCs w:val="28"/>
+          <w:u w:val="none"/>
+        </w:rPr>
+        <w:t xml:space="preserve">Typically, hoisting is described as the moving of </w:t>
+      </w:r>
+      <w:r>
+        <w:rPr>
+          <w:rStyle w:val="6"/>
+          <w:rFonts w:hint="default" w:ascii="Calibri" w:hAnsi="Calibri" w:cs="Calibri"/>
+          <w:sz w:val="28"/>
+          <w:szCs w:val="28"/>
+          <w:u w:val="none"/>
+        </w:rPr>
+        <w:t>variable</w:t>
+      </w:r>
+      <w:r>
+        <w:rPr>
+          <w:rFonts w:hint="default" w:ascii="Calibri" w:hAnsi="Calibri" w:cs="Calibri"/>
+          <w:sz w:val="28"/>
+          <w:szCs w:val="28"/>
+          <w:u w:val="none"/>
+        </w:rPr>
+        <w:t xml:space="preserve"> and </w:t>
+      </w:r>
+      <w:r>
+        <w:rPr>
+          <w:rStyle w:val="6"/>
+          <w:rFonts w:hint="default" w:ascii="Calibri" w:hAnsi="Calibri" w:cs="Calibri"/>
+          <w:sz w:val="28"/>
+          <w:szCs w:val="28"/>
+          <w:u w:val="none"/>
+        </w:rPr>
+        <w:t xml:space="preserve">function </w:t>
+      </w:r>
+      <w:r>
+        <w:rPr>
+          <w:rFonts w:hint="default" w:ascii="Calibri" w:hAnsi="Calibri" w:cs="Calibri"/>
+          <w:sz w:val="28"/>
+          <w:szCs w:val="28"/>
+          <w:u w:val="none"/>
+        </w:rPr>
+        <w:t>declarations</w:t>
+      </w:r>
+      <w:r>
+        <w:rPr>
+          <w:rStyle w:val="6"/>
+          <w:rFonts w:hint="default" w:ascii="Calibri" w:hAnsi="Calibri" w:cs="Calibri"/>
+          <w:sz w:val="28"/>
+          <w:szCs w:val="28"/>
+          <w:u w:val="none"/>
+        </w:rPr>
+        <w:t xml:space="preserve"> </w:t>
+      </w:r>
+      <w:r>
+        <w:rPr>
+          <w:rFonts w:hint="default" w:ascii="Calibri" w:hAnsi="Calibri" w:cs="Calibri"/>
+          <w:sz w:val="28"/>
+          <w:szCs w:val="28"/>
+          <w:u w:val="none"/>
+        </w:rPr>
+        <w:t>to the top of their (global or function) scope.</w:t>
+      </w:r>
+    </w:p>
+    <w:p>
+      <w:pPr>
+        <w:pStyle w:val="11"/>
+        <w:keepNext w:val="0"/>
+        <w:keepLines w:val="0"/>
+        <w:widowControl/>
+        <w:suppressLineNumbers w:val="0"/>
+        <w:spacing w:before="0" w:beforeAutospacing="1" w:after="0" w:afterAutospacing="1"/>
+        <w:ind w:left="0" w:right="0"/>
+        <w:rPr>
+          <w:rFonts w:hint="default" w:ascii="Calibri" w:hAnsi="Calibri" w:cs="Calibri"/>
+          <w:sz w:val="28"/>
+          <w:szCs w:val="28"/>
+          <w:u w:val="none"/>
+        </w:rPr>
+      </w:pPr>
+      <w:r>
+        <w:rPr>
+          <w:rFonts w:hint="default" w:ascii="Calibri" w:hAnsi="Calibri" w:cs="Calibri"/>
+          <w:sz w:val="28"/>
+          <w:szCs w:val="28"/>
+          <w:u w:val="none"/>
+        </w:rPr>
+        <w:t xml:space="preserve">However, the variables </w:t>
+      </w:r>
+      <w:r>
+        <w:rPr>
+          <w:rStyle w:val="12"/>
+          <w:rFonts w:hint="default" w:ascii="Calibri" w:hAnsi="Calibri" w:cs="Calibri"/>
+          <w:sz w:val="28"/>
+          <w:szCs w:val="28"/>
+          <w:u w:val="none"/>
+        </w:rPr>
+        <w:t>do not</w:t>
+      </w:r>
+      <w:r>
+        <w:rPr>
+          <w:rFonts w:hint="default" w:ascii="Calibri" w:hAnsi="Calibri" w:cs="Calibri"/>
+          <w:sz w:val="28"/>
+          <w:szCs w:val="28"/>
+          <w:u w:val="none"/>
+        </w:rPr>
+        <w:t xml:space="preserve"> move </w:t>
+      </w:r>
+      <w:r>
+        <w:rPr>
+          <w:rStyle w:val="12"/>
+          <w:rFonts w:hint="default" w:ascii="Calibri" w:hAnsi="Calibri" w:cs="Calibri"/>
+          <w:sz w:val="28"/>
+          <w:szCs w:val="28"/>
+          <w:u w:val="none"/>
+        </w:rPr>
+        <w:t>at all</w:t>
+      </w:r>
+      <w:r>
+        <w:rPr>
+          <w:rFonts w:hint="default" w:ascii="Calibri" w:hAnsi="Calibri" w:cs="Calibri"/>
+          <w:sz w:val="28"/>
+          <w:szCs w:val="28"/>
+          <w:u w:val="none"/>
+        </w:rPr>
+        <w:t>.</w:t>
+      </w:r>
+    </w:p>
+    <w:p>
+      <w:pPr>
+        <w:pStyle w:val="11"/>
+        <w:keepNext w:val="0"/>
+        <w:keepLines w:val="0"/>
+        <w:widowControl/>
+        <w:suppressLineNumbers w:val="0"/>
+        <w:spacing w:before="0" w:beforeAutospacing="1" w:after="0" w:afterAutospacing="1"/>
+        <w:ind w:left="0" w:right="0"/>
+        <w:rPr>
+          <w:rFonts w:hint="default" w:ascii="Calibri" w:hAnsi="Calibri" w:cs="Calibri"/>
+          <w:sz w:val="28"/>
+          <w:szCs w:val="28"/>
+          <w:u w:val="none"/>
+        </w:rPr>
+      </w:pPr>
+      <w:r>
+        <w:rPr>
+          <w:rFonts w:hint="default" w:ascii="Calibri" w:hAnsi="Calibri" w:cs="Calibri"/>
+          <w:sz w:val="28"/>
+          <w:szCs w:val="28"/>
+          <w:u w:val="none"/>
+        </w:rPr>
+        <w:t>What actually happens is that during the compilation phase declared variables and functions are stored in memory before the rest of your code is read, thus the illusion of “moving” to the top of their scope.</w:t>
+      </w:r>
+    </w:p>
+    <w:p>
+      <w:pPr>
+        <w:pStyle w:val="3"/>
+        <w:keepNext w:val="0"/>
+        <w:keepLines w:val="0"/>
+        <w:widowControl/>
+        <w:suppressLineNumbers w:val="0"/>
+        <w:rPr>
+          <w:rFonts w:hint="default" w:ascii="Calibri" w:hAnsi="Calibri" w:cs="Calibri"/>
+          <w:sz w:val="28"/>
+          <w:szCs w:val="28"/>
+          <w:u w:val="none"/>
+        </w:rPr>
+      </w:pPr>
+      <w:r>
+        <w:rPr>
+          <w:rFonts w:hint="default" w:ascii="Calibri" w:hAnsi="Calibri" w:cs="Calibri"/>
+          <w:sz w:val="28"/>
+          <w:szCs w:val="28"/>
+          <w:u w:val="none"/>
+        </w:rPr>
+        <w:t>Execution</w:t>
+      </w:r>
+    </w:p>
+    <w:p>
+      <w:pPr>
+        <w:pStyle w:val="11"/>
+        <w:keepNext w:val="0"/>
+        <w:keepLines w:val="0"/>
+        <w:widowControl/>
+        <w:suppressLineNumbers w:val="0"/>
+        <w:spacing w:before="0" w:beforeAutospacing="1" w:after="0" w:afterAutospacing="1"/>
+        <w:ind w:left="0" w:right="0"/>
+        <w:rPr>
+          <w:rFonts w:hint="default" w:ascii="Calibri" w:hAnsi="Calibri" w:cs="Calibri"/>
+          <w:sz w:val="28"/>
+          <w:szCs w:val="28"/>
+          <w:u w:val="none"/>
+        </w:rPr>
+      </w:pPr>
+      <w:r>
+        <w:rPr>
+          <w:rFonts w:hint="default" w:ascii="Calibri" w:hAnsi="Calibri" w:cs="Calibri"/>
+          <w:sz w:val="28"/>
+          <w:szCs w:val="28"/>
+          <w:u w:val="none"/>
+        </w:rPr>
+        <w:t>After the first phase has finished and all the declared variables have been hoisted, the second phase begins; execution. The interpreter goes back up to the first line of code and works its way down again, this time assigning variables values and processing functions.</w:t>
+      </w:r>
+    </w:p>
+    <w:p>
+      <w:pPr>
+        <w:pStyle w:val="2"/>
+        <w:keepNext w:val="0"/>
+        <w:keepLines w:val="0"/>
+        <w:widowControl/>
+        <w:suppressLineNumbers w:val="0"/>
+        <w:rPr>
+          <w:rFonts w:hint="default" w:ascii="Calibri" w:hAnsi="Calibri" w:cs="Calibri"/>
+          <w:b w:val="0"/>
+          <w:bCs w:val="0"/>
+          <w:sz w:val="32"/>
+          <w:szCs w:val="32"/>
+          <w:u w:val="none"/>
+        </w:rPr>
+      </w:pPr>
+      <w:r>
+        <w:rPr>
+          <w:rFonts w:hint="default" w:ascii="Calibri" w:hAnsi="Calibri" w:cs="Calibri"/>
+          <w:b w:val="0"/>
+          <w:bCs w:val="0"/>
+          <w:sz w:val="32"/>
+          <w:szCs w:val="32"/>
+          <w:u w:val="none"/>
+        </w:rPr>
+        <w:t>Are variables declared with let and const hoisted?</w:t>
+      </w:r>
+    </w:p>
+    <w:p>
+      <w:pPr>
+        <w:pStyle w:val="11"/>
+        <w:keepNext w:val="0"/>
+        <w:keepLines w:val="0"/>
+        <w:widowControl/>
+        <w:suppressLineNumbers w:val="0"/>
+        <w:spacing w:before="0" w:beforeAutospacing="1" w:after="0" w:afterAutospacing="1"/>
+        <w:ind w:left="0" w:right="0"/>
+        <w:rPr>
+          <w:rFonts w:hint="default" w:ascii="Calibri" w:hAnsi="Calibri" w:cs="Calibri"/>
+          <w:sz w:val="28"/>
+          <w:szCs w:val="28"/>
+          <w:u w:val="none"/>
+        </w:rPr>
+      </w:pPr>
+      <w:r>
+        <w:rPr>
+          <w:rFonts w:hint="default" w:ascii="Calibri" w:hAnsi="Calibri" w:cs="Calibri"/>
+          <w:sz w:val="28"/>
+          <w:szCs w:val="28"/>
+          <w:u w:val="none"/>
+        </w:rPr>
+        <w:t>Yes, variables declared with let and const are hoisted. Where they differ from other declarations in the hoisting process is in their initialization.</w:t>
+      </w:r>
+    </w:p>
+    <w:p>
+      <w:pPr>
+        <w:pStyle w:val="11"/>
+        <w:keepNext w:val="0"/>
+        <w:keepLines w:val="0"/>
+        <w:widowControl/>
+        <w:suppressLineNumbers w:val="0"/>
+        <w:spacing w:before="0" w:beforeAutospacing="1" w:after="0" w:afterAutospacing="1"/>
+        <w:ind w:left="0" w:right="0"/>
+        <w:rPr>
+          <w:rFonts w:hint="default" w:ascii="Calibri" w:hAnsi="Calibri" w:cs="Calibri"/>
+          <w:sz w:val="28"/>
+          <w:szCs w:val="28"/>
+          <w:u w:val="none"/>
+        </w:rPr>
+      </w:pPr>
+      <w:r>
+        <w:rPr>
+          <w:rFonts w:hint="default" w:ascii="Calibri" w:hAnsi="Calibri" w:cs="Calibri"/>
+          <w:sz w:val="28"/>
+          <w:szCs w:val="28"/>
+          <w:u w:val="none"/>
+        </w:rPr>
+        <w:t xml:space="preserve">During the compilation phase, JavaScript variables declared with </w:t>
+      </w:r>
+      <w:r>
+        <w:rPr>
+          <w:rStyle w:val="7"/>
+          <w:rFonts w:hint="default" w:ascii="Calibri" w:hAnsi="Calibri" w:cs="Calibri"/>
+          <w:sz w:val="21"/>
+          <w:szCs w:val="21"/>
+          <w:u w:val="none"/>
+        </w:rPr>
+        <w:t>var</w:t>
+      </w:r>
+      <w:r>
+        <w:rPr>
+          <w:rFonts w:hint="default" w:ascii="Calibri" w:hAnsi="Calibri" w:cs="Calibri"/>
+          <w:sz w:val="28"/>
+          <w:szCs w:val="28"/>
+          <w:u w:val="none"/>
+        </w:rPr>
+        <w:t xml:space="preserve"> and </w:t>
+      </w:r>
+      <w:r>
+        <w:rPr>
+          <w:rStyle w:val="7"/>
+          <w:rFonts w:hint="default" w:ascii="Calibri" w:hAnsi="Calibri" w:cs="Calibri"/>
+          <w:sz w:val="21"/>
+          <w:szCs w:val="21"/>
+          <w:u w:val="none"/>
+        </w:rPr>
+        <w:t>function</w:t>
+      </w:r>
+      <w:r>
+        <w:rPr>
+          <w:rFonts w:hint="default" w:ascii="Calibri" w:hAnsi="Calibri" w:cs="Calibri"/>
+          <w:sz w:val="28"/>
+          <w:szCs w:val="28"/>
+          <w:u w:val="none"/>
+        </w:rPr>
+        <w:t xml:space="preserve"> are hoisted and automatically initialized to </w:t>
+      </w:r>
+      <w:r>
+        <w:rPr>
+          <w:rStyle w:val="7"/>
+          <w:rFonts w:hint="default" w:ascii="Calibri" w:hAnsi="Calibri" w:cs="Calibri"/>
+          <w:sz w:val="21"/>
+          <w:szCs w:val="21"/>
+          <w:u w:val="none"/>
+        </w:rPr>
+        <w:t>undefined</w:t>
+      </w:r>
+      <w:r>
+        <w:rPr>
+          <w:rFonts w:hint="default" w:ascii="Calibri" w:hAnsi="Calibri" w:cs="Calibri"/>
+          <w:sz w:val="28"/>
+          <w:szCs w:val="28"/>
+          <w:u w:val="none"/>
+        </w:rPr>
+        <w:t>.</w:t>
+      </w:r>
+    </w:p>
+    <w:p>
+      <w:pPr>
+        <w:pStyle w:val="8"/>
+        <w:keepNext w:val="0"/>
+        <w:keepLines w:val="0"/>
+        <w:widowControl/>
+        <w:suppressLineNumbers w:val="0"/>
+        <w:rPr>
+          <w:rFonts w:hint="default" w:ascii="Calibri" w:hAnsi="Calibri" w:cs="Calibri"/>
+          <w:sz w:val="28"/>
+          <w:szCs w:val="28"/>
+          <w:u w:val="none"/>
+        </w:rPr>
+      </w:pPr>
+      <w:r>
+        <w:rPr>
+          <w:rFonts w:hint="default" w:ascii="Calibri" w:hAnsi="Calibri" w:cs="Calibri"/>
+          <w:sz w:val="28"/>
+          <w:szCs w:val="28"/>
+          <w:u w:val="none"/>
+        </w:rPr>
+        <w:t>console.log(name) // undefined</w:t>
+      </w:r>
+      <w:r>
+        <w:rPr>
+          <w:rFonts w:hint="default" w:ascii="Calibri" w:hAnsi="Calibri" w:cs="Calibri"/>
+          <w:sz w:val="28"/>
+          <w:szCs w:val="28"/>
+          <w:u w:val="none"/>
+        </w:rPr>
+        <w:br w:type="textWrapping"/>
+      </w:r>
+      <w:r>
+        <w:rPr>
+          <w:rFonts w:hint="default" w:ascii="Calibri" w:hAnsi="Calibri" w:cs="Calibri"/>
+          <w:sz w:val="28"/>
+          <w:szCs w:val="28"/>
+          <w:u w:val="none"/>
+        </w:rPr>
+        <w:t>var name = "Andrew";</w:t>
+      </w:r>
+    </w:p>
+    <w:p>
+      <w:pPr>
+        <w:pStyle w:val="11"/>
+        <w:keepNext w:val="0"/>
+        <w:keepLines w:val="0"/>
+        <w:widowControl/>
+        <w:suppressLineNumbers w:val="0"/>
+        <w:spacing w:before="0" w:beforeAutospacing="1" w:after="0" w:afterAutospacing="1"/>
+        <w:ind w:left="0" w:right="0"/>
+        <w:rPr>
+          <w:rFonts w:hint="default" w:ascii="Calibri" w:hAnsi="Calibri" w:cs="Calibri"/>
+          <w:sz w:val="28"/>
+          <w:szCs w:val="28"/>
+          <w:u w:val="none"/>
+        </w:rPr>
+      </w:pPr>
+      <w:r>
+        <w:rPr>
+          <w:rFonts w:hint="default" w:ascii="Calibri" w:hAnsi="Calibri" w:cs="Calibri"/>
+          <w:sz w:val="28"/>
+          <w:szCs w:val="28"/>
+          <w:u w:val="none"/>
+        </w:rPr>
+        <w:t xml:space="preserve">In the above example, JavaScript first runs its compilation phase and looks for variable declarations. It comes across </w:t>
+      </w:r>
+      <w:r>
+        <w:rPr>
+          <w:rStyle w:val="7"/>
+          <w:rFonts w:hint="default" w:ascii="Calibri" w:hAnsi="Calibri" w:cs="Calibri"/>
+          <w:sz w:val="21"/>
+          <w:szCs w:val="21"/>
+          <w:u w:val="none"/>
+        </w:rPr>
+        <w:t>var name</w:t>
+      </w:r>
+      <w:r>
+        <w:rPr>
+          <w:rFonts w:hint="default" w:ascii="Calibri" w:hAnsi="Calibri" w:cs="Calibri"/>
+          <w:sz w:val="28"/>
+          <w:szCs w:val="28"/>
+          <w:u w:val="none"/>
+        </w:rPr>
+        <w:t xml:space="preserve">, hoists that variable and automatically assigns it a value of </w:t>
+      </w:r>
+      <w:r>
+        <w:rPr>
+          <w:rStyle w:val="7"/>
+          <w:rFonts w:hint="default" w:ascii="Calibri" w:hAnsi="Calibri" w:cs="Calibri"/>
+          <w:sz w:val="21"/>
+          <w:szCs w:val="21"/>
+          <w:u w:val="none"/>
+        </w:rPr>
+        <w:t>undefined</w:t>
+      </w:r>
+      <w:r>
+        <w:rPr>
+          <w:rFonts w:hint="default" w:ascii="Calibri" w:hAnsi="Calibri" w:cs="Calibri"/>
+          <w:sz w:val="28"/>
+          <w:szCs w:val="28"/>
+          <w:u w:val="none"/>
+        </w:rPr>
+        <w:t>.</w:t>
+      </w:r>
+    </w:p>
+    <w:p>
+      <w:pPr>
+        <w:pStyle w:val="11"/>
+        <w:keepNext w:val="0"/>
+        <w:keepLines w:val="0"/>
+        <w:widowControl/>
+        <w:suppressLineNumbers w:val="0"/>
+        <w:spacing w:before="0" w:beforeAutospacing="1" w:after="0" w:afterAutospacing="1"/>
+        <w:ind w:left="0" w:right="0"/>
+        <w:rPr>
+          <w:rFonts w:hint="default" w:ascii="Calibri" w:hAnsi="Calibri" w:cs="Calibri"/>
+          <w:sz w:val="28"/>
+          <w:szCs w:val="28"/>
+          <w:u w:val="none"/>
+        </w:rPr>
+      </w:pPr>
+      <w:r>
+        <w:rPr>
+          <w:rFonts w:hint="default" w:ascii="Calibri" w:hAnsi="Calibri" w:cs="Calibri"/>
+          <w:sz w:val="28"/>
+          <w:szCs w:val="28"/>
+          <w:u w:val="none"/>
+        </w:rPr>
+        <w:t xml:space="preserve">Contrastingly, variables declared with </w:t>
+      </w:r>
+      <w:r>
+        <w:rPr>
+          <w:rStyle w:val="7"/>
+          <w:rFonts w:hint="default" w:ascii="Calibri" w:hAnsi="Calibri" w:cs="Calibri"/>
+          <w:sz w:val="21"/>
+          <w:szCs w:val="21"/>
+          <w:u w:val="none"/>
+        </w:rPr>
+        <w:t>let</w:t>
+      </w:r>
+      <w:r>
+        <w:rPr>
+          <w:rFonts w:hint="default" w:ascii="Calibri" w:hAnsi="Calibri" w:cs="Calibri"/>
+          <w:sz w:val="28"/>
+          <w:szCs w:val="28"/>
+          <w:u w:val="none"/>
+        </w:rPr>
+        <w:t xml:space="preserve">, </w:t>
+      </w:r>
+      <w:r>
+        <w:rPr>
+          <w:rStyle w:val="7"/>
+          <w:rFonts w:hint="default" w:ascii="Calibri" w:hAnsi="Calibri" w:cs="Calibri"/>
+          <w:sz w:val="21"/>
+          <w:szCs w:val="21"/>
+          <w:u w:val="none"/>
+        </w:rPr>
+        <w:t>const</w:t>
+      </w:r>
+      <w:r>
+        <w:rPr>
+          <w:rFonts w:hint="default" w:ascii="Calibri" w:hAnsi="Calibri" w:cs="Calibri"/>
+          <w:sz w:val="28"/>
+          <w:szCs w:val="28"/>
+          <w:u w:val="none"/>
+        </w:rPr>
+        <w:t xml:space="preserve">, and </w:t>
+      </w:r>
+      <w:r>
+        <w:rPr>
+          <w:rStyle w:val="7"/>
+          <w:rFonts w:hint="default" w:ascii="Calibri" w:hAnsi="Calibri" w:cs="Calibri"/>
+          <w:sz w:val="21"/>
+          <w:szCs w:val="21"/>
+          <w:u w:val="none"/>
+        </w:rPr>
+        <w:t>class</w:t>
+      </w:r>
+      <w:r>
+        <w:rPr>
+          <w:rFonts w:hint="default" w:ascii="Calibri" w:hAnsi="Calibri" w:cs="Calibri"/>
+          <w:sz w:val="28"/>
+          <w:szCs w:val="28"/>
+          <w:u w:val="none"/>
+        </w:rPr>
+        <w:t xml:space="preserve"> are hoisted but remain uninitialized:</w:t>
+      </w:r>
+    </w:p>
+    <w:p>
+      <w:pPr>
+        <w:pStyle w:val="8"/>
+        <w:keepNext w:val="0"/>
+        <w:keepLines w:val="0"/>
+        <w:widowControl/>
+        <w:suppressLineNumbers w:val="0"/>
+        <w:rPr>
+          <w:rFonts w:hint="default" w:ascii="Calibri" w:hAnsi="Calibri" w:cs="Calibri"/>
+          <w:sz w:val="28"/>
+          <w:szCs w:val="28"/>
+          <w:u w:val="none"/>
+        </w:rPr>
+      </w:pPr>
+      <w:r>
+        <w:rPr>
+          <w:rFonts w:hint="default" w:ascii="Calibri" w:hAnsi="Calibri" w:cs="Calibri"/>
+          <w:sz w:val="28"/>
+          <w:szCs w:val="28"/>
+          <w:u w:val="none"/>
+        </w:rPr>
+        <w:t>console.log(name); // Uncaught ReferenceError: name is not defined</w:t>
+      </w:r>
+      <w:r>
+        <w:rPr>
+          <w:rFonts w:hint="default" w:ascii="Calibri" w:hAnsi="Calibri" w:cs="Calibri"/>
+          <w:sz w:val="28"/>
+          <w:szCs w:val="28"/>
+          <w:u w:val="none"/>
+        </w:rPr>
+        <w:br w:type="textWrapping"/>
+      </w:r>
+      <w:r>
+        <w:rPr>
+          <w:rFonts w:hint="default" w:ascii="Calibri" w:hAnsi="Calibri" w:cs="Calibri"/>
+          <w:sz w:val="28"/>
+          <w:szCs w:val="28"/>
+          <w:u w:val="none"/>
+        </w:rPr>
+        <w:t>let name = "Andrew";</w:t>
+      </w:r>
+    </w:p>
+    <w:p>
+      <w:pPr>
+        <w:pStyle w:val="11"/>
+        <w:keepNext w:val="0"/>
+        <w:keepLines w:val="0"/>
+        <w:widowControl/>
+        <w:suppressLineNumbers w:val="0"/>
+        <w:spacing w:before="0" w:beforeAutospacing="1" w:after="0" w:afterAutospacing="1"/>
+        <w:ind w:left="0" w:right="0"/>
+        <w:rPr>
+          <w:rFonts w:hint="default" w:ascii="Calibri" w:hAnsi="Calibri" w:cs="Calibri"/>
+          <w:sz w:val="28"/>
+          <w:szCs w:val="28"/>
+          <w:u w:val="none"/>
+        </w:rPr>
+      </w:pPr>
+      <w:r>
+        <w:rPr>
+          <w:rFonts w:hint="default" w:ascii="Calibri" w:hAnsi="Calibri" w:cs="Calibri"/>
+          <w:sz w:val="28"/>
+          <w:szCs w:val="28"/>
+          <w:u w:val="none"/>
+        </w:rPr>
+        <w:t xml:space="preserve">These variable declarations only become initialized when they are evaluated during runtime. The time between these variables being declared and being evaluated is referred to as the </w:t>
+      </w:r>
+      <w:r>
+        <w:rPr>
+          <w:rStyle w:val="12"/>
+          <w:rFonts w:hint="default" w:ascii="Calibri" w:hAnsi="Calibri" w:cs="Calibri"/>
+          <w:sz w:val="28"/>
+          <w:szCs w:val="28"/>
+          <w:u w:val="none"/>
+        </w:rPr>
+        <w:t>temporal dead zone</w:t>
+      </w:r>
+      <w:r>
+        <w:rPr>
+          <w:rFonts w:hint="default" w:ascii="Calibri" w:hAnsi="Calibri" w:cs="Calibri"/>
+          <w:sz w:val="28"/>
+          <w:szCs w:val="28"/>
+          <w:u w:val="none"/>
+        </w:rPr>
+        <w:t>. If you try to access these variables within this dead zone, you will get the reference error above.</w:t>
+      </w:r>
+    </w:p>
+    <w:p>
+      <w:pPr>
+        <w:pStyle w:val="11"/>
+        <w:keepNext w:val="0"/>
+        <w:keepLines w:val="0"/>
+        <w:widowControl/>
+        <w:suppressLineNumbers w:val="0"/>
+        <w:spacing w:before="0" w:beforeAutospacing="1" w:after="0" w:afterAutospacing="1"/>
+        <w:ind w:left="0" w:right="0"/>
+        <w:rPr>
+          <w:rFonts w:hint="default" w:ascii="Calibri" w:hAnsi="Calibri" w:cs="Calibri"/>
+          <w:sz w:val="28"/>
+          <w:szCs w:val="28"/>
+          <w:u w:val="none"/>
+        </w:rPr>
+      </w:pPr>
+      <w:r>
+        <w:rPr>
+          <w:rFonts w:hint="default" w:ascii="Calibri" w:hAnsi="Calibri" w:cs="Calibri"/>
+          <w:sz w:val="28"/>
+          <w:szCs w:val="28"/>
+          <w:u w:val="none"/>
+        </w:rPr>
+        <w:t xml:space="preserve">To walk through the second example, JavaScript runs its compilation phase and sees </w:t>
+      </w:r>
+      <w:r>
+        <w:rPr>
+          <w:rStyle w:val="7"/>
+          <w:rFonts w:hint="default" w:ascii="Calibri" w:hAnsi="Calibri" w:cs="Calibri"/>
+          <w:sz w:val="21"/>
+          <w:szCs w:val="21"/>
+          <w:u w:val="none"/>
+        </w:rPr>
+        <w:t>let name</w:t>
+      </w:r>
+      <w:r>
+        <w:rPr>
+          <w:rFonts w:hint="default" w:ascii="Calibri" w:hAnsi="Calibri" w:cs="Calibri"/>
+          <w:sz w:val="28"/>
+          <w:szCs w:val="28"/>
+          <w:u w:val="none"/>
+        </w:rPr>
+        <w:t xml:space="preserve">, hoists that variable, but does not initialize it. Next, in the execution phase, </w:t>
+      </w:r>
+      <w:r>
+        <w:rPr>
+          <w:rStyle w:val="7"/>
+          <w:rFonts w:hint="default" w:ascii="Calibri" w:hAnsi="Calibri" w:cs="Calibri"/>
+          <w:sz w:val="21"/>
+          <w:szCs w:val="21"/>
+          <w:u w:val="none"/>
+        </w:rPr>
+        <w:t>console.log()</w:t>
+      </w:r>
+      <w:r>
+        <w:rPr>
+          <w:rFonts w:hint="default" w:ascii="Calibri" w:hAnsi="Calibri" w:cs="Calibri"/>
+          <w:sz w:val="28"/>
+          <w:szCs w:val="28"/>
+          <w:u w:val="none"/>
+        </w:rPr>
+        <w:t xml:space="preserve"> is invoked and passed the argument </w:t>
+      </w:r>
+      <w:r>
+        <w:rPr>
+          <w:rStyle w:val="7"/>
+          <w:rFonts w:hint="default" w:ascii="Calibri" w:hAnsi="Calibri" w:cs="Calibri"/>
+          <w:sz w:val="21"/>
+          <w:szCs w:val="21"/>
+          <w:u w:val="none"/>
+        </w:rPr>
+        <w:t>name</w:t>
+      </w:r>
+      <w:r>
+        <w:rPr>
+          <w:rFonts w:hint="default" w:ascii="Calibri" w:hAnsi="Calibri" w:cs="Calibri"/>
+          <w:sz w:val="28"/>
+          <w:szCs w:val="28"/>
+          <w:u w:val="none"/>
+        </w:rPr>
+        <w:t>.</w:t>
+      </w:r>
+    </w:p>
+    <w:p>
+      <w:pPr>
+        <w:pStyle w:val="11"/>
+        <w:keepNext w:val="0"/>
+        <w:keepLines w:val="0"/>
+        <w:widowControl/>
+        <w:suppressLineNumbers w:val="0"/>
+        <w:spacing w:before="0" w:beforeAutospacing="1" w:after="0" w:afterAutospacing="1"/>
+        <w:ind w:left="0" w:right="0"/>
+        <w:rPr>
+          <w:rFonts w:hint="default" w:ascii="Calibri" w:hAnsi="Calibri" w:eastAsia="sans-serif" w:cs="Calibri"/>
+          <w:i w:val="0"/>
+          <w:iCs w:val="0"/>
+          <w:color w:val="auto"/>
+          <w:sz w:val="32"/>
+          <w:szCs w:val="32"/>
+          <w:highlight w:val="none"/>
+          <w:u w:val="none"/>
+          <w:vertAlign w:val="baseline"/>
+        </w:rPr>
+      </w:pPr>
+      <w:r>
+        <w:rPr>
+          <w:rFonts w:hint="default" w:ascii="Calibri" w:hAnsi="Calibri" w:cs="Calibri"/>
+          <w:sz w:val="28"/>
+          <w:szCs w:val="28"/>
+          <w:u w:val="none"/>
+        </w:rPr>
+        <w:t xml:space="preserve">Because the variable has not been initialized, it has not been assigned a value, and thus the reference error is returned stating that </w:t>
+      </w:r>
+      <w:r>
+        <w:rPr>
+          <w:rStyle w:val="7"/>
+          <w:rFonts w:hint="default" w:ascii="Calibri" w:hAnsi="Calibri" w:cs="Calibri"/>
+          <w:sz w:val="21"/>
+          <w:szCs w:val="21"/>
+          <w:u w:val="none"/>
+        </w:rPr>
+        <w:t>name</w:t>
+      </w:r>
+      <w:r>
+        <w:rPr>
+          <w:rFonts w:hint="default" w:ascii="Calibri" w:hAnsi="Calibri" w:cs="Calibri"/>
+          <w:sz w:val="28"/>
+          <w:szCs w:val="28"/>
+          <w:u w:val="none"/>
+        </w:rPr>
+        <w:t xml:space="preserve"> is not defined.</w:t>
+      </w:r>
+    </w:p>
+    <w:p>
+      <w:pPr>
+        <w:pStyle w:val="11"/>
         <w:keepNext w:val="0"/>
         <w:keepLines w:val="0"/>
         <w:widowControl/>
@@ -947,7 +2705,7 @@
     </w:p>
     <w:p>
       <w:pPr>
-        <w:pStyle w:val="6"/>
+        <w:pStyle w:val="11"/>
         <w:keepNext w:val="0"/>
         <w:keepLines w:val="0"/>
         <w:widowControl/>
@@ -983,12 +2741,40 @@
           <w:u w:val="none"/>
           <w:vertAlign w:val="baseline"/>
         </w:rPr>
-        <w:t>Explain in detail why  hoisting is different with let and const ?</w:t>
-      </w:r>
-    </w:p>
-    <w:p>
-      <w:pPr>
-        <w:pStyle w:val="6"/>
+        <w:t xml:space="preserve">Semicolons in JavaScript: To Use or Not to Use? </w:t>
+      </w:r>
+    </w:p>
+    <w:p>
+      <w:pPr>
+        <w:pStyle w:val="11"/>
+        <w:keepNext w:val="0"/>
+        <w:keepLines w:val="0"/>
+        <w:widowControl/>
+        <w:numPr>
+          <w:numId w:val="0"/>
+        </w:numPr>
+        <w:suppressLineNumbers w:val="0"/>
+        <w:bidi w:val="0"/>
+        <w:spacing w:before="0" w:beforeAutospacing="0" w:after="0" w:afterAutospacing="0" w:line="17" w:lineRule="atLeast"/>
+        <w:ind w:leftChars="0" w:right="0" w:rightChars="0"/>
+        <w:rPr>
+          <w:rFonts w:hint="default" w:ascii="Calibri" w:hAnsi="Calibri" w:eastAsia="sans-serif" w:cs="Calibri"/>
+          <w:i w:val="0"/>
+          <w:iCs w:val="0"/>
+          <w:color w:val="auto"/>
+          <w:sz w:val="28"/>
+          <w:szCs w:val="28"/>
+          <w:highlight w:val="none"/>
+          <w:u w:val="none"/>
+          <w:vertAlign w:val="baseline"/>
+        </w:rPr>
+      </w:pPr>
+      <w:bookmarkStart w:id="0" w:name="_GoBack"/>
+      <w:bookmarkEnd w:id="0"/>
+    </w:p>
+    <w:p>
+      <w:pPr>
+        <w:pStyle w:val="11"/>
         <w:keepNext w:val="0"/>
         <w:keepLines w:val="0"/>
         <w:widowControl/>
@@ -1015,18 +2801,23 @@
     </w:p>
     <w:p>
       <w:pPr>
-        <w:pStyle w:val="6"/>
-        <w:keepNext w:val="0"/>
-        <w:keepLines w:val="0"/>
-        <w:widowControl/>
-        <w:numPr>
-          <w:ilvl w:val="0"/>
-          <w:numId w:val="1"/>
-        </w:numPr>
+        <w:pStyle w:val="11"/>
+        <w:keepNext w:val="0"/>
+        <w:keepLines w:val="0"/>
+        <w:widowControl/>
         <w:suppressLineNumbers w:val="0"/>
         <w:bidi w:val="0"/>
-        <w:spacing w:before="0" w:beforeAutospacing="0" w:after="0" w:afterAutospacing="0" w:line="17" w:lineRule="atLeast"/>
-        <w:ind w:left="0" w:leftChars="0" w:firstLine="0" w:firstLineChars="0"/>
+        <w:spacing w:before="0" w:beforeAutospacing="0" w:after="320" w:afterAutospacing="0" w:line="17" w:lineRule="atLeast"/>
+        <w:rPr>
+          <w:rFonts w:hint="default" w:ascii="Calibri" w:hAnsi="Calibri" w:cs="Calibri"/>
+          <w:color w:val="auto"/>
+          <w:sz w:val="20"/>
+          <w:szCs w:val="20"/>
+          <w:highlight w:val="none"/>
+          <w:u w:val="none"/>
+        </w:rPr>
+      </w:pPr>
+      <w:r>
         <w:rPr>
           <w:rFonts w:hint="default" w:ascii="Calibri" w:hAnsi="Calibri" w:eastAsia="sans-serif" w:cs="Calibri"/>
           <w:i w:val="0"/>
@@ -1037,8 +2828,10 @@
           <w:highlight w:val="none"/>
           <w:u w:val="none"/>
           <w:vertAlign w:val="baseline"/>
-        </w:rPr>
-      </w:pPr>
+          <w:lang w:val="en-US"/>
+        </w:rPr>
+        <w:t>5.</w:t>
+      </w:r>
       <w:r>
         <w:rPr>
           <w:rFonts w:hint="default" w:ascii="Calibri" w:hAnsi="Calibri" w:eastAsia="sans-serif" w:cs="Calibri"/>
@@ -1051,91 +2844,17 @@
           <w:u w:val="none"/>
           <w:vertAlign w:val="baseline"/>
         </w:rPr>
-        <w:t xml:space="preserve">Semicolons in JavaScript: To Use or Not to Use? : </w:t>
-      </w:r>
-    </w:p>
-    <w:p>
-      <w:pPr>
-        <w:pStyle w:val="6"/>
+        <w:t>Expression vs  Statement in Javascript ?</w:t>
+      </w:r>
+    </w:p>
+    <w:p>
+      <w:pPr>
         <w:keepNext w:val="0"/>
         <w:keepLines w:val="0"/>
         <w:widowControl/>
         <w:numPr>
           <w:ilvl w:val="0"/>
-          <w:numId w:val="0"/>
-        </w:numPr>
-        <w:suppressLineNumbers w:val="0"/>
-        <w:bidi w:val="0"/>
-        <w:spacing w:before="0" w:beforeAutospacing="0" w:after="0" w:afterAutospacing="0" w:line="17" w:lineRule="atLeast"/>
-        <w:ind w:leftChars="0" w:right="0" w:rightChars="0"/>
-        <w:rPr>
-          <w:rFonts w:hint="default" w:ascii="Calibri" w:hAnsi="Calibri" w:eastAsia="sans-serif" w:cs="Calibri"/>
-          <w:i w:val="0"/>
-          <w:iCs w:val="0"/>
-          <w:color w:val="auto"/>
-          <w:sz w:val="28"/>
-          <w:szCs w:val="28"/>
-          <w:highlight w:val="none"/>
-          <w:u w:val="none"/>
-          <w:vertAlign w:val="baseline"/>
-        </w:rPr>
-      </w:pPr>
-    </w:p>
-    <w:p>
-      <w:pPr>
-        <w:pStyle w:val="6"/>
-        <w:keepNext w:val="0"/>
-        <w:keepLines w:val="0"/>
-        <w:widowControl/>
-        <w:suppressLineNumbers w:val="0"/>
-        <w:bidi w:val="0"/>
-        <w:spacing w:before="0" w:beforeAutospacing="0" w:after="320" w:afterAutospacing="0" w:line="17" w:lineRule="atLeast"/>
-        <w:rPr>
-          <w:rFonts w:hint="default" w:ascii="Calibri" w:hAnsi="Calibri" w:cs="Calibri"/>
-          <w:color w:val="auto"/>
-          <w:sz w:val="20"/>
-          <w:szCs w:val="20"/>
-          <w:highlight w:val="none"/>
-        </w:rPr>
-      </w:pPr>
-      <w:r>
-        <w:rPr>
-          <w:rFonts w:hint="default" w:ascii="Calibri" w:hAnsi="Calibri" w:eastAsia="sans-serif" w:cs="Calibri"/>
-          <w:i w:val="0"/>
-          <w:iCs w:val="0"/>
-          <w:color w:val="auto"/>
-          <w:sz w:val="28"/>
-          <w:szCs w:val="28"/>
-          <w:highlight w:val="none"/>
-          <w:u w:val="none"/>
-          <w:vertAlign w:val="baseline"/>
-          <w:lang w:val="en-US"/>
-        </w:rPr>
-        <w:t>5.</w:t>
-      </w:r>
-      <w:r>
-        <w:rPr>
-          <w:rFonts w:hint="default" w:ascii="Calibri" w:hAnsi="Calibri" w:eastAsia="sans-serif" w:cs="Calibri"/>
-          <w:i w:val="0"/>
-          <w:iCs w:val="0"/>
-          <w:color w:val="auto"/>
-          <w:sz w:val="28"/>
-          <w:szCs w:val="28"/>
-          <w:highlight w:val="none"/>
-          <w:u w:val="none"/>
-          <w:vertAlign w:val="baseline"/>
-        </w:rPr>
-        <w:t>Expression vs  Statement in Javascript ?</w:t>
-      </w:r>
-    </w:p>
-    <w:p>
-      <w:pPr>
-        <w:keepNext w:val="0"/>
-        <w:keepLines w:val="0"/>
-        <w:widowControl/>
-        <w:numPr>
-          <w:ilvl w:val="0"/>
-          <w:numId w:val="2"/>
+          <w:numId w:val="4"/>
         </w:numPr>
         <w:suppressLineNumbers w:val="0"/>
         <w:bidi w:val="0"/>
@@ -1184,6 +2903,155 @@
 <file path=word/numbering.xml><?xml version="1.0" encoding="utf-8"?>
 <w:numbering xmlns:wpc="http://schemas.microsoft.com/office/word/2010/wordprocessingCanvas" xmlns:mc="http://schemas.openxmlformats.org/markup-compatibility/2006" xmlns:o="urn:schemas-microsoft-com:office:office" xmlns:r="http://schemas.openxmlformats.org/officeDocument/2006/relationships" xmlns:m="http://schemas.openxmlformats.org/officeDocument/2006/math" xmlns:v="urn:schemas-microsoft-com:vml" xmlns:wp14="http://schemas.microsoft.com/office/word/2010/wordprocessingDrawing" xmlns:wp="http://schemas.openxmlformats.org/drawingml/2006/wordprocessingDrawing" xmlns:w10="urn:schemas-microsoft-com:office:word" xmlns:w="http://schemas.openxmlformats.org/wordprocessingml/2006/main" xmlns:w14="http://schemas.microsoft.com/office/word/2010/wordml" xmlns:wpg="http://schemas.microsoft.com/office/word/2010/wordprocessingGroup" xmlns:wpi="http://schemas.microsoft.com/office/word/2010/wordprocessingInk" xmlns:wne="http://schemas.microsoft.com/office/word/2006/wordml" xmlns:wps="http://schemas.microsoft.com/office/word/2010/wordprocessingShape" xmlns:wpsCustomData="http://www.wps.cn/officeDocument/2013/wpsCustomData" mc:Ignorable="w14 wp14">
   <w:abstractNum w:abstractNumId="0">
+    <w:nsid w:val="AA2A3C68"/>
+    <w:multiLevelType w:val="multilevel"/>
+    <w:tmpl w:val="AA2A3C68"/>
+    <w:lvl w:ilvl="0" w:tentative="0">
+      <w:start w:val="1"/>
+      <w:numFmt w:val="bullet"/>
+      <w:lvlText w:val=""/>
+      <w:lvlJc w:val="left"/>
+      <w:pPr>
+        <w:tabs>
+          <w:tab w:val="left" w:pos="720"/>
+        </w:tabs>
+        <w:ind w:left="720" w:hanging="360"/>
+      </w:pPr>
+      <w:rPr>
+        <w:rFonts w:hint="default" w:ascii="Symbol" w:hAnsi="Symbol" w:cs="Symbol"/>
+        <w:sz w:val="20"/>
+      </w:rPr>
+    </w:lvl>
+    <w:lvl w:ilvl="1" w:tentative="0">
+      <w:start w:val="1"/>
+      <w:numFmt w:val="bullet"/>
+      <w:lvlText w:val="o"/>
+      <w:lvlJc w:val="left"/>
+      <w:pPr>
+        <w:tabs>
+          <w:tab w:val="left" w:pos="1440"/>
+        </w:tabs>
+        <w:ind w:left="1440" w:hanging="360"/>
+      </w:pPr>
+      <w:rPr>
+        <w:rFonts w:hint="default" w:ascii="Courier New" w:hAnsi="Courier New" w:cs="Courier New"/>
+        <w:sz w:val="20"/>
+      </w:rPr>
+    </w:lvl>
+    <w:lvl w:ilvl="2" w:tentative="0">
+      <w:start w:val="1"/>
+      <w:numFmt w:val="bullet"/>
+      <w:lvlText w:val=""/>
+      <w:lvlJc w:val="left"/>
+      <w:pPr>
+        <w:tabs>
+          <w:tab w:val="left" w:pos="2160"/>
+        </w:tabs>
+        <w:ind w:left="2160" w:hanging="360"/>
+      </w:pPr>
+      <w:rPr>
+        <w:rFonts w:hint="default" w:ascii="Wingdings" w:hAnsi="Wingdings" w:cs="Wingdings"/>
+        <w:sz w:val="20"/>
+      </w:rPr>
+    </w:lvl>
+    <w:lvl w:ilvl="3" w:tentative="0">
+      <w:start w:val="1"/>
+      <w:numFmt w:val="bullet"/>
+      <w:lvlText w:val=""/>
+      <w:lvlJc w:val="left"/>
+      <w:pPr>
+        <w:tabs>
+          <w:tab w:val="left" w:pos="2880"/>
+        </w:tabs>
+        <w:ind w:left="2880" w:hanging="360"/>
+      </w:pPr>
+      <w:rPr>
+        <w:rFonts w:hint="default" w:ascii="Wingdings" w:hAnsi="Wingdings" w:cs="Wingdings"/>
+        <w:sz w:val="20"/>
+      </w:rPr>
+    </w:lvl>
+    <w:lvl w:ilvl="4" w:tentative="0">
+      <w:start w:val="1"/>
+      <w:numFmt w:val="bullet"/>
+      <w:lvlText w:val=""/>
+      <w:lvlJc w:val="left"/>
+      <w:pPr>
+        <w:tabs>
+          <w:tab w:val="left" w:pos="3600"/>
+        </w:tabs>
+        <w:ind w:left="3600" w:hanging="360"/>
+      </w:pPr>
+      <w:rPr>
+        <w:rFonts w:hint="default" w:ascii="Wingdings" w:hAnsi="Wingdings" w:cs="Wingdings"/>
+        <w:sz w:val="20"/>
+      </w:rPr>
+    </w:lvl>
+    <w:lvl w:ilvl="5" w:tentative="0">
+      <w:start w:val="1"/>
+      <w:numFmt w:val="bullet"/>
+      <w:lvlText w:val=""/>
+      <w:lvlJc w:val="left"/>
+      <w:pPr>
+        <w:tabs>
+          <w:tab w:val="left" w:pos="4320"/>
+        </w:tabs>
+        <w:ind w:left="4320" w:hanging="360"/>
+      </w:pPr>
+      <w:rPr>
+        <w:rFonts w:hint="default" w:ascii="Wingdings" w:hAnsi="Wingdings" w:cs="Wingdings"/>
+        <w:sz w:val="20"/>
+      </w:rPr>
+    </w:lvl>
+    <w:lvl w:ilvl="6" w:tentative="0">
+      <w:start w:val="1"/>
+      <w:numFmt w:val="bullet"/>
+      <w:lvlText w:val=""/>
+      <w:lvlJc w:val="left"/>
+      <w:pPr>
+        <w:tabs>
+          <w:tab w:val="left" w:pos="5040"/>
+        </w:tabs>
+        <w:ind w:left="5040" w:hanging="360"/>
+      </w:pPr>
+      <w:rPr>
+        <w:rFonts w:hint="default" w:ascii="Wingdings" w:hAnsi="Wingdings" w:cs="Wingdings"/>
+        <w:sz w:val="20"/>
+      </w:rPr>
+    </w:lvl>
+    <w:lvl w:ilvl="7" w:tentative="0">
+      <w:start w:val="1"/>
+      <w:numFmt w:val="bullet"/>
+      <w:lvlText w:val=""/>
+      <w:lvlJc w:val="left"/>
+      <w:pPr>
+        <w:tabs>
+          <w:tab w:val="left" w:pos="5760"/>
+        </w:tabs>
+        <w:ind w:left="5760" w:hanging="360"/>
+      </w:pPr>
+      <w:rPr>
+        <w:rFonts w:hint="default" w:ascii="Wingdings" w:hAnsi="Wingdings" w:cs="Wingdings"/>
+        <w:sz w:val="20"/>
+      </w:rPr>
+    </w:lvl>
+    <w:lvl w:ilvl="8" w:tentative="0">
+      <w:start w:val="1"/>
+      <w:numFmt w:val="bullet"/>
+      <w:lvlText w:val=""/>
+      <w:lvlJc w:val="left"/>
+      <w:pPr>
+        <w:tabs>
+          <w:tab w:val="left" w:pos="6480"/>
+        </w:tabs>
+        <w:ind w:left="6480" w:hanging="360"/>
+      </w:pPr>
+      <w:rPr>
+        <w:rFonts w:hint="default" w:ascii="Wingdings" w:hAnsi="Wingdings" w:cs="Wingdings"/>
+        <w:sz w:val="20"/>
+      </w:rPr>
+    </w:lvl>
+  </w:abstractNum>
+  <w:abstractNum w:abstractNumId="1">
     <w:nsid w:val="27204BBB"/>
     <w:multiLevelType w:val="multilevel"/>
     <w:tmpl w:val="27204BBB"/>
@@ -1332,7 +3200,156 @@
       </w:rPr>
     </w:lvl>
   </w:abstractNum>
-  <w:abstractNum w:abstractNumId="1">
+  <w:abstractNum w:abstractNumId="2">
+    <w:nsid w:val="38BC0BE5"/>
+    <w:multiLevelType w:val="multilevel"/>
+    <w:tmpl w:val="38BC0BE5"/>
+    <w:lvl w:ilvl="0" w:tentative="0">
+      <w:start w:val="1"/>
+      <w:numFmt w:val="bullet"/>
+      <w:lvlText w:val=""/>
+      <w:lvlJc w:val="left"/>
+      <w:pPr>
+        <w:tabs>
+          <w:tab w:val="left" w:pos="720"/>
+        </w:tabs>
+        <w:ind w:left="720" w:hanging="360"/>
+      </w:pPr>
+      <w:rPr>
+        <w:rFonts w:ascii="Symbol" w:hAnsi="Symbol" w:cs="Symbol"/>
+        <w:sz w:val="20"/>
+      </w:rPr>
+    </w:lvl>
+    <w:lvl w:ilvl="1" w:tentative="0">
+      <w:start w:val="1"/>
+      <w:numFmt w:val="bullet"/>
+      <w:lvlText w:val="o"/>
+      <w:lvlJc w:val="left"/>
+      <w:pPr>
+        <w:tabs>
+          <w:tab w:val="left" w:pos="1440"/>
+        </w:tabs>
+        <w:ind w:left="1440" w:hanging="360"/>
+      </w:pPr>
+      <w:rPr>
+        <w:rFonts w:ascii="Courier New" w:hAnsi="Courier New" w:cs="Courier New"/>
+        <w:sz w:val="20"/>
+      </w:rPr>
+    </w:lvl>
+    <w:lvl w:ilvl="2" w:tentative="0">
+      <w:start w:val="1"/>
+      <w:numFmt w:val="bullet"/>
+      <w:lvlText w:val=""/>
+      <w:lvlJc w:val="left"/>
+      <w:pPr>
+        <w:tabs>
+          <w:tab w:val="left" w:pos="2160"/>
+        </w:tabs>
+        <w:ind w:left="2160" w:hanging="360"/>
+      </w:pPr>
+      <w:rPr>
+        <w:rFonts w:ascii="Wingdings" w:hAnsi="Wingdings" w:cs="Wingdings"/>
+        <w:sz w:val="20"/>
+      </w:rPr>
+    </w:lvl>
+    <w:lvl w:ilvl="3" w:tentative="0">
+      <w:start w:val="1"/>
+      <w:numFmt w:val="bullet"/>
+      <w:lvlText w:val=""/>
+      <w:lvlJc w:val="left"/>
+      <w:pPr>
+        <w:tabs>
+          <w:tab w:val="left" w:pos="2880"/>
+        </w:tabs>
+        <w:ind w:left="2880" w:hanging="360"/>
+      </w:pPr>
+      <w:rPr>
+        <w:rFonts w:hint="default" w:ascii="Wingdings" w:hAnsi="Wingdings" w:cs="Wingdings"/>
+        <w:sz w:val="20"/>
+      </w:rPr>
+    </w:lvl>
+    <w:lvl w:ilvl="4" w:tentative="0">
+      <w:start w:val="1"/>
+      <w:numFmt w:val="bullet"/>
+      <w:lvlText w:val=""/>
+      <w:lvlJc w:val="left"/>
+      <w:pPr>
+        <w:tabs>
+          <w:tab w:val="left" w:pos="3600"/>
+        </w:tabs>
+        <w:ind w:left="3600" w:hanging="360"/>
+      </w:pPr>
+      <w:rPr>
+        <w:rFonts w:hint="default" w:ascii="Wingdings" w:hAnsi="Wingdings" w:cs="Wingdings"/>
+        <w:sz w:val="20"/>
+      </w:rPr>
+    </w:lvl>
+    <w:lvl w:ilvl="5" w:tentative="0">
+      <w:start w:val="1"/>
+      <w:numFmt w:val="bullet"/>
+      <w:lvlText w:val=""/>
+      <w:lvlJc w:val="left"/>
+      <w:pPr>
+        <w:tabs>
+          <w:tab w:val="left" w:pos="4320"/>
+        </w:tabs>
+        <w:ind w:left="4320" w:hanging="360"/>
+      </w:pPr>
+      <w:rPr>
+        <w:rFonts w:hint="default" w:ascii="Wingdings" w:hAnsi="Wingdings" w:cs="Wingdings"/>
+        <w:sz w:val="20"/>
+      </w:rPr>
+    </w:lvl>
+    <w:lvl w:ilvl="6" w:tentative="0">
+      <w:start w:val="1"/>
+      <w:numFmt w:val="bullet"/>
+      <w:lvlText w:val=""/>
+      <w:lvlJc w:val="left"/>
+      <w:pPr>
+        <w:tabs>
+          <w:tab w:val="left" w:pos="5040"/>
+        </w:tabs>
+        <w:ind w:left="5040" w:hanging="360"/>
+      </w:pPr>
+      <w:rPr>
+        <w:rFonts w:hint="default" w:ascii="Wingdings" w:hAnsi="Wingdings" w:cs="Wingdings"/>
+        <w:sz w:val="20"/>
+      </w:rPr>
+    </w:lvl>
+    <w:lvl w:ilvl="7" w:tentative="0">
+      <w:start w:val="1"/>
+      <w:numFmt w:val="bullet"/>
+      <w:lvlText w:val=""/>
+      <w:lvlJc w:val="left"/>
+      <w:pPr>
+        <w:tabs>
+          <w:tab w:val="left" w:pos="5760"/>
+        </w:tabs>
+        <w:ind w:left="5760" w:hanging="360"/>
+      </w:pPr>
+      <w:rPr>
+        <w:rFonts w:hint="default" w:ascii="Wingdings" w:hAnsi="Wingdings" w:cs="Wingdings"/>
+        <w:sz w:val="20"/>
+      </w:rPr>
+    </w:lvl>
+    <w:lvl w:ilvl="8" w:tentative="0">
+      <w:start w:val="1"/>
+      <w:numFmt w:val="bullet"/>
+      <w:lvlText w:val=""/>
+      <w:lvlJc w:val="left"/>
+      <w:pPr>
+        <w:tabs>
+          <w:tab w:val="left" w:pos="6480"/>
+        </w:tabs>
+        <w:ind w:left="6480" w:hanging="360"/>
+      </w:pPr>
+      <w:rPr>
+        <w:rFonts w:hint="default" w:ascii="Wingdings" w:hAnsi="Wingdings" w:cs="Wingdings"/>
+        <w:sz w:val="20"/>
+      </w:rPr>
+    </w:lvl>
+  </w:abstractNum>
+  <w:abstractNum w:abstractNumId="3">
     <w:nsid w:val="67FBBD39"/>
     <w:multiLevelType w:val="singleLevel"/>
     <w:tmpl w:val="67FBBD39"/>
@@ -1349,10 +3366,16 @@
     </w:lvl>
   </w:abstractNum>
   <w:num w:numId="1">
-    <w:abstractNumId w:val="1"/>
+    <w:abstractNumId w:val="3"/>
   </w:num>
   <w:num w:numId="2">
+    <w:abstractNumId w:val="2"/>
+  </w:num>
+  <w:num w:numId="3">
     <w:abstractNumId w:val="0"/>
+  </w:num>
+  <w:num w:numId="4">
+    <w:abstractNumId w:val="1"/>
   </w:num>
 </w:numbering>
 </file>
@@ -1626,12 +3649,52 @@
       <w:lang w:val="en-US" w:eastAsia="zh-CN" w:bidi="ar-SA"/>
     </w:rPr>
   </w:style>
-  <w:style w:type="character" w:default="1" w:styleId="2">
+  <w:style w:type="paragraph" w:styleId="2">
+    <w:name w:val="heading 1"/>
+    <w:next w:val="1"/>
+    <w:qFormat/>
+    <w:uiPriority w:val="0"/>
+    <w:pPr>
+      <w:spacing w:before="0" w:beforeAutospacing="1" w:after="0" w:afterAutospacing="1"/>
+      <w:jc w:val="left"/>
+    </w:pPr>
+    <w:rPr>
+      <w:rFonts w:hint="eastAsia" w:ascii="SimSun" w:hAnsi="SimSun" w:eastAsia="SimSun" w:cs="SimSun"/>
+      <w:b/>
+      <w:bCs/>
+      <w:kern w:val="44"/>
+      <w:sz w:val="48"/>
+      <w:szCs w:val="48"/>
+      <w:lang w:val="en-US" w:eastAsia="zh-CN" w:bidi="ar"/>
+    </w:rPr>
+  </w:style>
+  <w:style w:type="paragraph" w:styleId="3">
+    <w:name w:val="heading 2"/>
+    <w:next w:val="1"/>
+    <w:semiHidden/>
+    <w:unhideWhenUsed/>
+    <w:qFormat/>
+    <w:uiPriority w:val="0"/>
+    <w:pPr>
+      <w:spacing w:before="0" w:beforeAutospacing="1" w:after="0" w:afterAutospacing="1"/>
+      <w:jc w:val="left"/>
+    </w:pPr>
+    <w:rPr>
+      <w:rFonts w:hint="eastAsia" w:ascii="SimSun" w:hAnsi="SimSun" w:eastAsia="SimSun" w:cs="SimSun"/>
+      <w:b/>
+      <w:bCs/>
+      <w:kern w:val="0"/>
+      <w:sz w:val="36"/>
+      <w:szCs w:val="36"/>
+      <w:lang w:val="en-US" w:eastAsia="zh-CN" w:bidi="ar"/>
+    </w:rPr>
+  </w:style>
+  <w:style w:type="character" w:default="1" w:styleId="4">
     <w:name w:val="Default Paragraph Font"/>
     <w:semiHidden/>
     <w:uiPriority w:val="0"/>
   </w:style>
-  <w:style w:type="table" w:default="1" w:styleId="3">
+  <w:style w:type="table" w:default="1" w:styleId="5">
     <w:name w:val="Normal Table"/>
     <w:semiHidden/>
     <w:qFormat/>
@@ -1645,7 +3708,27 @@
       </w:tblCellMar>
     </w:tblPr>
   </w:style>
-  <w:style w:type="paragraph" w:styleId="4">
+  <w:style w:type="character" w:styleId="6">
+    <w:name w:val="Emphasis"/>
+    <w:basedOn w:val="4"/>
+    <w:qFormat/>
+    <w:uiPriority w:val="0"/>
+    <w:rPr>
+      <w:i/>
+      <w:iCs/>
+    </w:rPr>
+  </w:style>
+  <w:style w:type="character" w:styleId="7">
+    <w:name w:val="HTML Code"/>
+    <w:basedOn w:val="4"/>
+    <w:uiPriority w:val="0"/>
+    <w:rPr>
+      <w:rFonts w:ascii="Courier New" w:hAnsi="Courier New" w:cs="Courier New"/>
+      <w:sz w:val="20"/>
+      <w:szCs w:val="20"/>
+    </w:rPr>
+  </w:style>
+  <w:style w:type="paragraph" w:styleId="8">
     <w:name w:val="HTML Preformatted"/>
     <w:uiPriority w:val="0"/>
     <w:pPr>
@@ -1677,16 +3760,26 @@
       <w:lang w:val="en-US" w:eastAsia="zh-CN" w:bidi="ar"/>
     </w:rPr>
   </w:style>
-  <w:style w:type="character" w:styleId="5">
+  <w:style w:type="character" w:styleId="9">
+    <w:name w:val="HTML Typewriter"/>
+    <w:basedOn w:val="4"/>
+    <w:uiPriority w:val="0"/>
+    <w:rPr>
+      <w:rFonts w:ascii="Courier New" w:hAnsi="Courier New" w:cs="Courier New"/>
+      <w:sz w:val="20"/>
+      <w:szCs w:val="20"/>
+    </w:rPr>
+  </w:style>
+  <w:style w:type="character" w:styleId="10">
     <w:name w:val="Hyperlink"/>
-    <w:basedOn w:val="2"/>
+    <w:basedOn w:val="4"/>
     <w:uiPriority w:val="0"/>
     <w:rPr>
       <w:color w:val="0000FF"/>
       <w:u w:val="single"/>
     </w:rPr>
   </w:style>
-  <w:style w:type="paragraph" w:styleId="6">
+  <w:style w:type="paragraph" w:styleId="11">
     <w:name w:val="Normal (Web)"/>
     <w:uiPriority w:val="0"/>
     <w:pPr>
@@ -1702,9 +3795,9 @@
       <w:lang w:val="en-US" w:eastAsia="zh-CN" w:bidi="ar"/>
     </w:rPr>
   </w:style>
-  <w:style w:type="character" w:styleId="7">
+  <w:style w:type="character" w:styleId="12">
     <w:name w:val="Strong"/>
-    <w:basedOn w:val="2"/>
+    <w:basedOn w:val="4"/>
     <w:qFormat/>
     <w:uiPriority w:val="0"/>
     <w:rPr>

</xml_diff>